<commit_message>
final weekend updates; future directions draft almost finished
</commit_message>
<xml_diff>
--- a/intro_chapter/Introduction_v14.docx
+++ b/intro_chapter/Introduction_v14.docx
@@ -73,7 +73,7 @@
           <w:szCs w:val="24"/>
         </w:rPr>
       </w:pPr>
-      <w:hyperlink w:anchor="_Toc173587111" w:history="1">
+      <w:hyperlink w:anchor="_Toc174261632" w:history="1">
         <w:r>
           <w:rPr>
             <w:rStyle w:val="Hyperlink"/>
@@ -100,7 +100,7 @@
             <w:noProof/>
             <w:webHidden/>
           </w:rPr>
-          <w:instrText xml:space="preserve"> PAGEREF _Toc173587111 \h </w:instrText>
+          <w:instrText xml:space="preserve"> PAGEREF _Toc174261632 \h </w:instrText>
         </w:r>
         <w:r>
           <w:rPr>
@@ -141,7 +141,7 @@
           <w:szCs w:val="24"/>
         </w:rPr>
       </w:pPr>
-      <w:hyperlink w:anchor="_Toc173587112" w:history="1">
+      <w:hyperlink w:anchor="_Toc174261633" w:history="1">
         <w:r>
           <w:rPr>
             <w:rStyle w:val="Hyperlink"/>
@@ -168,7 +168,7 @@
             <w:noProof/>
             <w:webHidden/>
           </w:rPr>
-          <w:instrText xml:space="preserve"> PAGEREF _Toc173587112 \h </w:instrText>
+          <w:instrText xml:space="preserve"> PAGEREF _Toc174261633 \h </w:instrText>
         </w:r>
         <w:r>
           <w:rPr>
@@ -209,7 +209,7 @@
           <w:szCs w:val="24"/>
         </w:rPr>
       </w:pPr>
-      <w:hyperlink w:anchor="_Toc173587113" w:history="1">
+      <w:hyperlink w:anchor="_Toc174261634" w:history="1">
         <w:r>
           <w:rPr>
             <w:rStyle w:val="Hyperlink"/>
@@ -236,7 +236,7 @@
             <w:noProof/>
             <w:webHidden/>
           </w:rPr>
-          <w:instrText xml:space="preserve"> PAGEREF _Toc173587113 \h </w:instrText>
+          <w:instrText xml:space="preserve"> PAGEREF _Toc174261634 \h </w:instrText>
         </w:r>
         <w:r>
           <w:rPr>
@@ -280,7 +280,7 @@
           <w:szCs w:val="24"/>
         </w:rPr>
       </w:pPr>
-      <w:hyperlink w:anchor="_Toc173587114" w:history="1">
+      <w:hyperlink w:anchor="_Toc174261635" w:history="1">
         <w:r>
           <w:rPr>
             <w:rStyle w:val="Hyperlink"/>
@@ -323,7 +323,7 @@
             <w:noProof/>
             <w:webHidden/>
           </w:rPr>
-          <w:instrText xml:space="preserve"> PAGEREF _Toc173587114 \h </w:instrText>
+          <w:instrText xml:space="preserve"> PAGEREF _Toc174261635 \h </w:instrText>
         </w:r>
         <w:r>
           <w:rPr>
@@ -367,7 +367,7 @@
           <w:szCs w:val="24"/>
         </w:rPr>
       </w:pPr>
-      <w:hyperlink w:anchor="_Toc173587115" w:history="1">
+      <w:hyperlink w:anchor="_Toc174261636" w:history="1">
         <w:r>
           <w:rPr>
             <w:rStyle w:val="Hyperlink"/>
@@ -410,7 +410,7 @@
             <w:noProof/>
             <w:webHidden/>
           </w:rPr>
-          <w:instrText xml:space="preserve"> PAGEREF _Toc173587115 \h </w:instrText>
+          <w:instrText xml:space="preserve"> PAGEREF _Toc174261636 \h </w:instrText>
         </w:r>
         <w:r>
           <w:rPr>
@@ -451,7 +451,7 @@
           <w:szCs w:val="24"/>
         </w:rPr>
       </w:pPr>
-      <w:hyperlink w:anchor="_Toc173587116" w:history="1">
+      <w:hyperlink w:anchor="_Toc174261637" w:history="1">
         <w:r>
           <w:rPr>
             <w:rStyle w:val="Hyperlink"/>
@@ -478,7 +478,7 @@
             <w:noProof/>
             <w:webHidden/>
           </w:rPr>
-          <w:instrText xml:space="preserve"> PAGEREF _Toc173587116 \h </w:instrText>
+          <w:instrText xml:space="preserve"> PAGEREF _Toc174261637 \h </w:instrText>
         </w:r>
         <w:r>
           <w:rPr>
@@ -522,7 +522,7 @@
           <w:szCs w:val="24"/>
         </w:rPr>
       </w:pPr>
-      <w:hyperlink w:anchor="_Toc173587117" w:history="1">
+      <w:hyperlink w:anchor="_Toc174261638" w:history="1">
         <w:r>
           <w:rPr>
             <w:rStyle w:val="Hyperlink"/>
@@ -549,7 +549,7 @@
             <w:noProof/>
             <w:webHidden/>
           </w:rPr>
-          <w:instrText xml:space="preserve"> PAGEREF _Toc173587117 \h </w:instrText>
+          <w:instrText xml:space="preserve"> PAGEREF _Toc174261638 \h </w:instrText>
         </w:r>
         <w:r>
           <w:rPr>
@@ -593,7 +593,7 @@
           <w:szCs w:val="24"/>
         </w:rPr>
       </w:pPr>
-      <w:hyperlink w:anchor="_Toc173587118" w:history="1">
+      <w:hyperlink w:anchor="_Toc174261639" w:history="1">
         <w:r>
           <w:rPr>
             <w:rStyle w:val="Hyperlink"/>
@@ -620,7 +620,7 @@
             <w:noProof/>
             <w:webHidden/>
           </w:rPr>
-          <w:instrText xml:space="preserve"> PAGEREF _Toc173587118 \h </w:instrText>
+          <w:instrText xml:space="preserve"> PAGEREF _Toc174261639 \h </w:instrText>
         </w:r>
         <w:r>
           <w:rPr>
@@ -664,7 +664,7 @@
           <w:szCs w:val="24"/>
         </w:rPr>
       </w:pPr>
-      <w:hyperlink w:anchor="_Toc173587119" w:history="1">
+      <w:hyperlink w:anchor="_Toc174261640" w:history="1">
         <w:r>
           <w:rPr>
             <w:rStyle w:val="Hyperlink"/>
@@ -691,7 +691,7 @@
             <w:noProof/>
             <w:webHidden/>
           </w:rPr>
-          <w:instrText xml:space="preserve"> PAGEREF _Toc173587119 \h </w:instrText>
+          <w:instrText xml:space="preserve"> PAGEREF _Toc174261640 \h </w:instrText>
         </w:r>
         <w:r>
           <w:rPr>
@@ -735,13 +735,27 @@
           <w:szCs w:val="24"/>
         </w:rPr>
       </w:pPr>
-      <w:hyperlink w:anchor="_Toc173587120" w:history="1">
+      <w:hyperlink w:anchor="_Toc174261641" w:history="1">
         <w:r>
           <w:rPr>
             <w:rStyle w:val="Hyperlink"/>
             <w:noProof/>
           </w:rPr>
-          <w:t>1.4.4 Molecular Dynamics Simulations</w:t>
+          <w:t>1.4.4 Molecular Dy</w:t>
+        </w:r>
+        <w:r>
+          <w:rPr>
+            <w:rStyle w:val="Hyperlink"/>
+            <w:noProof/>
+          </w:rPr>
+          <w:t>n</w:t>
+        </w:r>
+        <w:r>
+          <w:rPr>
+            <w:rStyle w:val="Hyperlink"/>
+            <w:noProof/>
+          </w:rPr>
+          <w:t>amics Simulations</w:t>
         </w:r>
         <w:r>
           <w:rPr>
@@ -762,7 +776,7 @@
             <w:noProof/>
             <w:webHidden/>
           </w:rPr>
-          <w:instrText xml:space="preserve"> PAGEREF _Toc173587120 \h </w:instrText>
+          <w:instrText xml:space="preserve"> PAGEREF _Toc174261641 \h </w:instrText>
         </w:r>
         <w:r>
           <w:rPr>
@@ -806,7 +820,7 @@
           <w:szCs w:val="24"/>
         </w:rPr>
       </w:pPr>
-      <w:hyperlink w:anchor="_Toc173587121" w:history="1">
+      <w:hyperlink w:anchor="_Toc174261642" w:history="1">
         <w:r>
           <w:rPr>
             <w:rStyle w:val="Hyperlink"/>
@@ -833,7 +847,7 @@
             <w:noProof/>
             <w:webHidden/>
           </w:rPr>
-          <w:instrText xml:space="preserve"> PAGEREF _Toc173587121 \h </w:instrText>
+          <w:instrText xml:space="preserve"> PAGEREF _Toc174261642 \h </w:instrText>
         </w:r>
         <w:r>
           <w:rPr>
@@ -874,7 +888,7 @@
           <w:szCs w:val="24"/>
         </w:rPr>
       </w:pPr>
-      <w:hyperlink w:anchor="_Toc173587122" w:history="1">
+      <w:hyperlink w:anchor="_Toc174261643" w:history="1">
         <w:r>
           <w:rPr>
             <w:rStyle w:val="Hyperlink"/>
@@ -901,7 +915,7 @@
             <w:noProof/>
             <w:webHidden/>
           </w:rPr>
-          <w:instrText xml:space="preserve"> PAGEREF _Toc173587122 \h </w:instrText>
+          <w:instrText xml:space="preserve"> PAGEREF _Toc174261643 \h </w:instrText>
         </w:r>
         <w:r>
           <w:rPr>
@@ -945,7 +959,7 @@
           <w:szCs w:val="24"/>
         </w:rPr>
       </w:pPr>
-      <w:hyperlink w:anchor="_Toc173587123" w:history="1">
+      <w:hyperlink w:anchor="_Toc174261644" w:history="1">
         <w:r>
           <w:rPr>
             <w:rStyle w:val="Hyperlink"/>
@@ -972,7 +986,7 @@
             <w:noProof/>
             <w:webHidden/>
           </w:rPr>
-          <w:instrText xml:space="preserve"> PAGEREF _Toc173587123 \h </w:instrText>
+          <w:instrText xml:space="preserve"> PAGEREF _Toc174261644 \h </w:instrText>
         </w:r>
         <w:r>
           <w:rPr>
@@ -1016,7 +1030,7 @@
           <w:szCs w:val="24"/>
         </w:rPr>
       </w:pPr>
-      <w:hyperlink w:anchor="_Toc173587124" w:history="1">
+      <w:hyperlink w:anchor="_Toc174261645" w:history="1">
         <w:r>
           <w:rPr>
             <w:rStyle w:val="Hyperlink"/>
@@ -1043,7 +1057,7 @@
             <w:noProof/>
             <w:webHidden/>
           </w:rPr>
-          <w:instrText xml:space="preserve"> PAGEREF _Toc173587124 \h </w:instrText>
+          <w:instrText xml:space="preserve"> PAGEREF _Toc174261645 \h </w:instrText>
         </w:r>
         <w:r>
           <w:rPr>
@@ -1084,7 +1098,7 @@
           <w:szCs w:val="24"/>
         </w:rPr>
       </w:pPr>
-      <w:hyperlink w:anchor="_Toc173587125" w:history="1">
+      <w:hyperlink w:anchor="_Toc174261646" w:history="1">
         <w:r>
           <w:rPr>
             <w:rStyle w:val="Hyperlink"/>
@@ -1111,7 +1125,7 @@
             <w:noProof/>
             <w:webHidden/>
           </w:rPr>
-          <w:instrText xml:space="preserve"> PAGEREF _Toc173587125 \h </w:instrText>
+          <w:instrText xml:space="preserve"> PAGEREF _Toc174261646 \h </w:instrText>
         </w:r>
         <w:r>
           <w:rPr>
@@ -1152,7 +1166,7 @@
           <w:szCs w:val="24"/>
         </w:rPr>
       </w:pPr>
-      <w:hyperlink w:anchor="_Toc173587126" w:history="1">
+      <w:hyperlink w:anchor="_Toc174261647" w:history="1">
         <w:r>
           <w:rPr>
             <w:rStyle w:val="Hyperlink"/>
@@ -1179,7 +1193,7 @@
             <w:noProof/>
             <w:webHidden/>
           </w:rPr>
-          <w:instrText xml:space="preserve"> PAGEREF _Toc173587126 \h </w:instrText>
+          <w:instrText xml:space="preserve"> PAGEREF _Toc174261647 \h </w:instrText>
         </w:r>
         <w:r>
           <w:rPr>
@@ -1220,7 +1234,7 @@
           <w:szCs w:val="24"/>
         </w:rPr>
       </w:pPr>
-      <w:hyperlink w:anchor="_Toc173587127" w:history="1">
+      <w:hyperlink w:anchor="_Toc174261648" w:history="1">
         <w:r>
           <w:rPr>
             <w:rStyle w:val="Hyperlink"/>
@@ -1247,7 +1261,7 @@
             <w:noProof/>
             <w:webHidden/>
           </w:rPr>
-          <w:instrText xml:space="preserve"> PAGEREF _Toc173587127 \h </w:instrText>
+          <w:instrText xml:space="preserve"> PAGEREF _Toc174261648 \h </w:instrText>
         </w:r>
         <w:r>
           <w:rPr>
@@ -1296,7 +1310,7 @@
       <w:r>
         <w:br w:type="page"/>
       </w:r>
-      <w:bookmarkStart w:id="2" w:name="_Toc173587111"/>
+      <w:bookmarkStart w:id="2" w:name="_Toc174261632"/>
       <w:r>
         <w:lastRenderedPageBreak/>
         <w:t xml:space="preserve">1.1 </w:t>
@@ -1486,16 +1500,16 @@
         <mc:AlternateContent>
           <mc:Choice Requires="wps">
             <w:drawing>
-              <wp:anchor distT="45720" distB="45720" distL="114300" distR="114300" simplePos="0" relativeHeight="251684864" behindDoc="0" locked="0" layoutInCell="1" allowOverlap="1" wp14:anchorId="58E00760" wp14:editId="21CE7A93">
+              <wp:anchor distT="45720" distB="45720" distL="114300" distR="114300" simplePos="0" relativeHeight="251684864" behindDoc="0" locked="0" layoutInCell="1" allowOverlap="1" wp14:anchorId="58E00760" wp14:editId="1550FB5E">
                 <wp:simplePos x="0" y="0"/>
                 <wp:positionH relativeFrom="margin">
-                  <wp:posOffset>0</wp:posOffset>
+                  <wp:align>left</wp:align>
                 </wp:positionH>
                 <wp:positionV relativeFrom="paragraph">
-                  <wp:posOffset>306705</wp:posOffset>
+                  <wp:posOffset>306070</wp:posOffset>
                 </wp:positionV>
-                <wp:extent cx="5930900" cy="1404620"/>
-                <wp:effectExtent l="0" t="0" r="0" b="8255"/>
+                <wp:extent cx="5930900" cy="647065"/>
+                <wp:effectExtent l="0" t="0" r="0" b="635"/>
                 <wp:wrapSquare wrapText="bothSides"/>
                 <wp:docPr id="217" name="Text Box 2"/>
                 <wp:cNvGraphicFramePr>
@@ -1510,7 +1524,7 @@
                       <wps:spPr bwMode="auto">
                         <a:xfrm>
                           <a:off x="0" y="0"/>
-                          <a:ext cx="5930900" cy="1404620"/>
+                          <a:ext cx="5930900" cy="647065"/>
                         </a:xfrm>
                         <a:prstGeom prst="rect">
                           <a:avLst/>
@@ -1544,7 +1558,7 @@
                         </w:txbxContent>
                       </wps:txbx>
                       <wps:bodyPr rot="0" vert="horz" wrap="square" lIns="91440" tIns="45720" rIns="91440" bIns="45720" anchor="t" anchorCtr="0">
-                        <a:spAutoFit/>
+                        <a:noAutofit/>
                       </wps:bodyPr>
                     </wps:wsp>
                   </a:graphicData>
@@ -1553,7 +1567,7 @@
                   <wp14:pctWidth>0</wp14:pctWidth>
                 </wp14:sizeRelH>
                 <wp14:sizeRelV relativeFrom="margin">
-                  <wp14:pctHeight>20000</wp14:pctHeight>
+                  <wp14:pctHeight>0</wp14:pctHeight>
                 </wp14:sizeRelV>
               </wp:anchor>
             </w:drawing>
@@ -1564,8 +1578,8 @@
                 <v:stroke joinstyle="miter"/>
                 <v:path gradientshapeok="t" o:connecttype="rect"/>
               </v:shapetype>
-              <v:shape id="Text Box 2" o:spid="_x0000_s1026" type="#_x0000_t202" style="position:absolute;left:0;text-align:left;margin-left:0;margin-top:24.15pt;width:467pt;height:110.6pt;z-index:251684864;visibility:visible;mso-wrap-style:square;mso-width-percent:0;mso-height-percent:200;mso-wrap-distance-left:9pt;mso-wrap-distance-top:3.6pt;mso-wrap-distance-right:9pt;mso-wrap-distance-bottom:3.6pt;mso-position-horizontal:absolute;mso-position-horizontal-relative:margin;mso-position-vertical:absolute;mso-position-vertical-relative:text;mso-width-percent:0;mso-height-percent:200;mso-width-relative:margin;mso-height-relative:margin;v-text-anchor:top" o:gfxdata="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" stroked="f">
-                <v:textbox style="mso-fit-shape-to-text:t">
+              <v:shape id="Text Box 2" o:spid="_x0000_s1026" type="#_x0000_t202" style="position:absolute;left:0;text-align:left;margin-left:0;margin-top:24.1pt;width:467pt;height:50.95pt;z-index:251684864;visibility:visible;mso-wrap-style:square;mso-width-percent:0;mso-height-percent:0;mso-wrap-distance-left:9pt;mso-wrap-distance-top:3.6pt;mso-wrap-distance-right:9pt;mso-wrap-distance-bottom:3.6pt;mso-position-horizontal:left;mso-position-horizontal-relative:margin;mso-position-vertical:absolute;mso-position-vertical-relative:text;mso-width-percent:0;mso-height-percent:0;mso-width-relative:margin;mso-height-relative:margin;v-text-anchor:top" o:gfxdata="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" stroked="f">
+                <v:textbox>
                   <w:txbxContent>
                     <w:p>
                       <w:pPr>
@@ -2755,14 +2769,7 @@
         <w:rPr>
           <w:rFonts w:cstheme="minorHAnsi"/>
         </w:rPr>
-        <w:t xml:space="preserve"> the sequence and structural motif </w:t>
-      </w:r>
-      <w:proofErr w:type="spellStart"/>
-      <w:r>
-        <w:rPr>
-          <w:rFonts w:cstheme="minorHAnsi"/>
-        </w:rPr>
-        <w:t>GAS</w:t>
+        <w:t xml:space="preserve"> the sequence and structural motif GAS</w:t>
       </w:r>
       <w:r>
         <w:rPr>
@@ -2771,7 +2778,6 @@
         </w:rPr>
         <w:t>right</w:t>
       </w:r>
-      <w:proofErr w:type="spellEnd"/>
       <w:r>
         <w:rPr>
           <w:rFonts w:cstheme="minorHAnsi"/>
@@ -2862,7 +2868,7 @@
         </w:rPr>
         <w:br w:type="page"/>
       </w:r>
-      <w:bookmarkStart w:id="3" w:name="_Toc173587112"/>
+      <w:bookmarkStart w:id="3" w:name="_Toc174261633"/>
       <w:r>
         <w:rPr>
           <w:rStyle w:val="ThesisTOCChar"/>
@@ -5087,7 +5093,7 @@
       <w:pPr>
         <w:pStyle w:val="ThesisTOC"/>
       </w:pPr>
-      <w:bookmarkStart w:id="4" w:name="_Toc173587113"/>
+      <w:bookmarkStart w:id="4" w:name="_Toc174261634"/>
       <w:r>
         <w:lastRenderedPageBreak/>
         <w:t>1.</w:t>
@@ -5242,28 +5248,12 @@
         </w:rPr>
         <w:t xml:space="preserve"> </w:t>
       </w:r>
-      <w:r>
-        <w:rPr>
-          <w:rFonts w:cstheme="minorHAnsi"/>
-          <w:b/>
-          <w:bCs/>
-        </w:rPr>
-        <w:t xml:space="preserve">Could add more newer research </w:t>
-      </w:r>
-      <w:r>
-        <w:rPr>
-          <w:rFonts w:cstheme="minorHAnsi"/>
-          <w:b/>
-          <w:bCs/>
-        </w:rPr>
-        <w:t>in these sections</w:t>
-      </w:r>
     </w:p>
     <w:p>
       <w:pPr>
         <w:pStyle w:val="ThesisTOC2"/>
       </w:pPr>
-      <w:bookmarkStart w:id="5" w:name="_Toc173587114"/>
+      <w:bookmarkStart w:id="5" w:name="_Toc174261635"/>
       <w:r>
         <w:t xml:space="preserve">1.3.1 </w:t>
       </w:r>
@@ -7248,7 +7238,7 @@
       <w:pPr>
         <w:pStyle w:val="ThesisTOC2"/>
       </w:pPr>
-      <w:bookmarkStart w:id="6" w:name="_Toc173587115"/>
+      <w:bookmarkStart w:id="6" w:name="_Toc174261636"/>
       <w:r>
         <w:t xml:space="preserve">1.3.2 </w:t>
       </w:r>
@@ -8256,7 +8246,7 @@
         <w:pStyle w:val="ThesisTOC"/>
       </w:pPr>
       <w:bookmarkStart w:id="7" w:name="_Toc168990339"/>
-      <w:bookmarkStart w:id="8" w:name="_Toc173587116"/>
+      <w:bookmarkStart w:id="8" w:name="_Toc174261637"/>
       <w:r>
         <w:lastRenderedPageBreak/>
         <w:t>1</w:t>
@@ -8399,7 +8389,7 @@
         <w:pStyle w:val="ThesisTOC2"/>
       </w:pPr>
       <w:bookmarkStart w:id="9" w:name="_Toc168990340"/>
-      <w:bookmarkStart w:id="10" w:name="_Toc173587117"/>
+      <w:bookmarkStart w:id="10" w:name="_Toc174261638"/>
       <w:r>
         <w:t>1</w:t>
       </w:r>
@@ -9682,7 +9672,7 @@
         <w:pStyle w:val="ThesisTOC2"/>
       </w:pPr>
       <w:bookmarkStart w:id="11" w:name="_Toc168990341"/>
-      <w:bookmarkStart w:id="12" w:name="_Toc173587118"/>
+      <w:bookmarkStart w:id="12" w:name="_Toc174261639"/>
       <w:r>
         <w:t>1</w:t>
       </w:r>
@@ -10112,29 +10102,14 @@
         <w:rPr>
           <w:rFonts w:ascii="Calibri" w:hAnsi="Calibri" w:cs="Calibri"/>
         </w:rPr>
-        <w:t xml:space="preserve">Briefly, the CATM algorithm predicts structures of known and unknown TM dimers that associate by the </w:t>
-      </w:r>
-      <w:proofErr w:type="spellStart"/>
-      <w:r>
-        <w:rPr>
-          <w:rFonts w:ascii="Calibri" w:hAnsi="Calibri" w:cs="Calibri"/>
-        </w:rPr>
-        <w:t>GAS</w:t>
+        <w:t>Briefly, the CATM algorithm predicts structures of known and unknown TM dimers that associate by the GAS</w:t>
       </w:r>
       <w:r>
         <w:rPr>
           <w:rFonts w:ascii="Calibri" w:hAnsi="Calibri" w:cs="Calibri"/>
           <w:vertAlign w:val="subscript"/>
         </w:rPr>
-        <w:t>right</w:t>
-      </w:r>
-      <w:proofErr w:type="spellEnd"/>
-      <w:r>
-        <w:rPr>
-          <w:rFonts w:ascii="Calibri" w:hAnsi="Calibri" w:cs="Calibri"/>
-          <w:vertAlign w:val="subscript"/>
-        </w:rPr>
-        <w:t xml:space="preserve"> </w:t>
+        <w:t xml:space="preserve">right </w:t>
       </w:r>
       <w:r>
         <w:rPr>
@@ -10889,7 +10864,7 @@
         <w:pStyle w:val="ThesisTOC2"/>
       </w:pPr>
       <w:bookmarkStart w:id="13" w:name="_Toc168990342"/>
-      <w:bookmarkStart w:id="14" w:name="_Toc173587119"/>
+      <w:bookmarkStart w:id="14" w:name="_Toc174261640"/>
       <w:r>
         <w:rPr>
           <w:rFonts w:cstheme="minorHAnsi"/>
@@ -11590,7 +11565,7 @@
       <w:pPr>
         <w:pStyle w:val="ThesisTOC2"/>
       </w:pPr>
-      <w:bookmarkStart w:id="15" w:name="_Toc173587120"/>
+      <w:bookmarkStart w:id="15" w:name="_Toc174261641"/>
       <w:r>
         <w:t>1.4.4 Molecular Dynamics Simulations</w:t>
       </w:r>
@@ -11657,7 +11632,7 @@
         <w:rPr>
           <w:rFonts w:cstheme="minorHAnsi"/>
         </w:rPr>
-        <w:t xml:space="preserve">(coarse-grained) to detailed including all different types of lipids and other molecules present (atomistic). The type of representation and force fields </w:t>
+        <w:t xml:space="preserve">(coarse-grained) to detailed including different types of lipids and other molecules present (atomistic). The type of representation and force fields </w:t>
       </w:r>
       <w:r>
         <w:rPr>
@@ -12123,6 +12098,11 @@
         <w:rPr>
           <w:rFonts w:cstheme="minorHAnsi"/>
         </w:rPr>
+      </w:r>
+      <w:r>
+        <w:rPr>
+          <w:rFonts w:cstheme="minorHAnsi"/>
+        </w:rPr>
         <w:fldChar w:fldCharType="separate"/>
       </w:r>
       <w:r>
@@ -12150,7 +12130,7 @@
         <w:pStyle w:val="ThesisTOC2"/>
       </w:pPr>
       <w:bookmarkStart w:id="16" w:name="_Toc168990343"/>
-      <w:bookmarkStart w:id="17" w:name="_Toc173587121"/>
+      <w:bookmarkStart w:id="17" w:name="_Toc174261642"/>
       <w:r>
         <w:lastRenderedPageBreak/>
         <w:t>1</w:t>
@@ -13111,7 +13091,7 @@
       <w:pPr>
         <w:pStyle w:val="ThesisTOC"/>
       </w:pPr>
-      <w:bookmarkStart w:id="18" w:name="_Toc173587122"/>
+      <w:bookmarkStart w:id="18" w:name="_Toc174261643"/>
       <w:r>
         <w:lastRenderedPageBreak/>
         <w:t>1.</w:t>
@@ -13820,7 +13800,7 @@
       <w:pPr>
         <w:pStyle w:val="ThesisTOC2"/>
       </w:pPr>
-      <w:bookmarkStart w:id="20" w:name="_Toc173587123"/>
+      <w:bookmarkStart w:id="20" w:name="_Toc174261644"/>
       <w:r>
         <w:t>1.</w:t>
       </w:r>
@@ -17158,7 +17138,7 @@
       <w:pPr>
         <w:pStyle w:val="ThesisTOC2"/>
       </w:pPr>
-      <w:bookmarkStart w:id="21" w:name="_Toc173587124"/>
+      <w:bookmarkStart w:id="21" w:name="_Toc174261645"/>
       <w:r>
         <w:t>1.</w:t>
       </w:r>
@@ -17925,9 +17905,85 @@
         <w:t xml:space="preserve"> association and folding by the</w:t>
       </w:r>
       <w:r>
+        <w:t xml:space="preserve"> GAS</w:t>
+      </w:r>
+      <w:r>
+        <w:rPr>
+          <w:vertAlign w:val="subscript"/>
+        </w:rPr>
+        <w:t>right</w:t>
+      </w:r>
+      <w:r>
         <w:t xml:space="preserve"> </w:t>
       </w:r>
-      <w:proofErr w:type="spellStart"/>
+      <w:r>
+        <w:t xml:space="preserve">motif, </w:t>
+      </w:r>
+      <w:r>
+        <w:t xml:space="preserve">one of the most prevalent sequence and structural motifs found in TM proteins </w:t>
+      </w:r>
+      <w:r>
+        <w:fldChar w:fldCharType="begin"/>
+      </w:r>
+      <w:r>
+        <w:instrText xml:space="preserve"> ADDIN EN.CITE &lt;EndNote&gt;&lt;Cite&gt;&lt;Author&gt;Walters&lt;/Author&gt;&lt;Year&gt;2006&lt;/Year&gt;&lt;IDText&gt;Helix-packing motifs in membrane proteins&lt;/IDText&gt;&lt;DisplayText&gt;(Walters &amp;amp; DeGrado, 2006)&lt;/DisplayText&gt;&lt;record&gt;&lt;dates&gt;&lt;pub-dates&gt;&lt;date&gt;Sep 12&lt;/date&gt;&lt;/pub-dates&gt;&lt;year&gt;2006&lt;/year&gt;&lt;/dates&gt;&lt;keywords&gt;&lt;keyword&gt;Amino Acid Motifs&lt;/keyword&gt;&lt;keyword&gt;Membrane Proteins&lt;/keyword&gt;&lt;keyword&gt;Protein Folding&lt;/keyword&gt;&lt;keyword&gt;Protein Structure, Secondary&lt;/keyword&gt;&lt;/keywords&gt;&lt;urls&gt;&lt;related-urls&gt;&lt;url&gt;https://www.ncbi.nlm.nih.gov/pubmed/16954199&lt;/url&gt;&lt;/related-urls&gt;&lt;/urls&gt;&lt;isbn&gt;0027-8424&lt;/isbn&gt;&lt;custom2&gt;PMC1564267&lt;/custom2&gt;&lt;custom1&gt;Conflict of interest statement: No conflicts declared.&lt;/custom1&gt;&lt;titles&gt;&lt;title&gt;Helix-packing motifs in membrane proteins&lt;/title&gt;&lt;secondary-title&gt;Proc Natl Acad Sci U S A&lt;/secondary-title&gt;&lt;/titles&gt;&lt;pages&gt;13658-63&lt;/pages&gt;&lt;number&gt;37&lt;/number&gt;&lt;contributors&gt;&lt;authors&gt;&lt;author&gt;Walters, R. F.&lt;/author&gt;&lt;author&gt;DeGrado, W. F.&lt;/author&gt;&lt;/authors&gt;&lt;/contributors&gt;&lt;edition&gt;20060905&lt;/edition&gt;&lt;language&gt;eng&lt;/language&gt;&lt;added-date format="utc"&gt;1705532103&lt;/added-date&gt;&lt;ref-type name="Journal Article"&gt;17&lt;/ref-type&gt;&lt;auth-address&gt;Department of Biochemistry and Biophysics and Chemistry, University of Pennsylvania, Philadelphia, PA 19104-6059, USA.&lt;/auth-address&gt;&lt;rec-number&gt;10&lt;/rec-number&gt;&lt;last-updated-date format="utc"&gt;1711472299&lt;/last-updated-date&gt;&lt;accession-num&gt;16954199&lt;/accession-num&gt;&lt;electronic-resource-num&gt;10.1073/pnas.0605878103&lt;/electronic-resource-num&gt;&lt;volume&gt;103&lt;/volume&gt;&lt;/record&gt;&lt;/Cite&gt;&lt;/EndNote&gt;</w:instrText>
+      </w:r>
+      <w:r>
+        <w:fldChar w:fldCharType="separate"/>
+      </w:r>
+      <w:r>
+        <w:rPr>
+          <w:noProof/>
+        </w:rPr>
+        <w:t>(Walters &amp; DeGrado, 2006)</w:t>
+      </w:r>
+      <w:r>
+        <w:fldChar w:fldCharType="end"/>
+      </w:r>
+      <w:r>
+        <w:t>. GAS is an acronym for the three AAs typically found in the sequence: Gly, Ala, and Ser. These small residues define the interface of the motif (G/A/</w:t>
+      </w:r>
+      <w:proofErr w:type="gramStart"/>
+      <w:r>
+        <w:t>S)xxx</w:t>
+      </w:r>
+      <w:proofErr w:type="gramEnd"/>
+      <w:r>
+        <w:t>(G/A/S), resulting in a short interhelical distance between</w:t>
+      </w:r>
+      <w:r>
+        <w:t xml:space="preserve"> two</w:t>
+      </w:r>
+      <w:r>
+        <w:t xml:space="preserve"> TM helices. </w:t>
+      </w:r>
+      <w:r>
+        <w:t>The "right" subscript in GAS</w:t>
+      </w:r>
+      <w:r>
+        <w:rPr>
+          <w:vertAlign w:val="subscript"/>
+        </w:rPr>
+        <w:t>right</w:t>
+      </w:r>
+      <w:r>
+        <w:t xml:space="preserve"> comes from </w:t>
+      </w:r>
+      <w:r>
+        <w:t xml:space="preserve">an important structural feature in which </w:t>
+      </w:r>
+      <w:r>
+        <w:t>TM helices associat</w:t>
+      </w:r>
+      <w:r>
+        <w:t xml:space="preserve">e </w:t>
+      </w:r>
+      <w:r>
+        <w:t>at a right-handed crossing angle</w:t>
+      </w:r>
+      <w:r>
+        <w:t xml:space="preserve">. </w:t>
+      </w:r>
       <w:r>
         <w:t>GAS</w:t>
       </w:r>
@@ -17937,94 +17993,6 @@
         </w:rPr>
         <w:t>right</w:t>
       </w:r>
-      <w:proofErr w:type="spellEnd"/>
-      <w:r>
-        <w:t xml:space="preserve"> </w:t>
-      </w:r>
-      <w:r>
-        <w:t xml:space="preserve">motif, </w:t>
-      </w:r>
-      <w:r>
-        <w:t xml:space="preserve">one of the most prevalent sequence and structural motifs found in TM proteins </w:t>
-      </w:r>
-      <w:r>
-        <w:fldChar w:fldCharType="begin"/>
-      </w:r>
-      <w:r>
-        <w:instrText xml:space="preserve"> ADDIN EN.CITE &lt;EndNote&gt;&lt;Cite&gt;&lt;Author&gt;Walters&lt;/Author&gt;&lt;Year&gt;2006&lt;/Year&gt;&lt;IDText&gt;Helix-packing motifs in membrane proteins&lt;/IDText&gt;&lt;DisplayText&gt;(Walters &amp;amp; DeGrado, 2006)&lt;/DisplayText&gt;&lt;record&gt;&lt;dates&gt;&lt;pub-dates&gt;&lt;date&gt;Sep 12&lt;/date&gt;&lt;/pub-dates&gt;&lt;year&gt;2006&lt;/year&gt;&lt;/dates&gt;&lt;keywords&gt;&lt;keyword&gt;Amino Acid Motifs&lt;/keyword&gt;&lt;keyword&gt;Membrane Proteins&lt;/keyword&gt;&lt;keyword&gt;Protein Folding&lt;/keyword&gt;&lt;keyword&gt;Protein Structure, Secondary&lt;/keyword&gt;&lt;/keywords&gt;&lt;urls&gt;&lt;related-urls&gt;&lt;url&gt;https://www.ncbi.nlm.nih.gov/pubmed/16954199&lt;/url&gt;&lt;/related-urls&gt;&lt;/urls&gt;&lt;isbn&gt;0027-8424&lt;/isbn&gt;&lt;custom2&gt;PMC1564267&lt;/custom2&gt;&lt;custom1&gt;Conflict of interest statement: No conflicts declared.&lt;/custom1&gt;&lt;titles&gt;&lt;title&gt;Helix-packing motifs in membrane proteins&lt;/title&gt;&lt;secondary-title&gt;Proc Natl Acad Sci U S A&lt;/secondary-title&gt;&lt;/titles&gt;&lt;pages&gt;13658-63&lt;/pages&gt;&lt;number&gt;37&lt;/number&gt;&lt;contributors&gt;&lt;authors&gt;&lt;author&gt;Walters, R. F.&lt;/author&gt;&lt;author&gt;DeGrado, W. F.&lt;/author&gt;&lt;/authors&gt;&lt;/contributors&gt;&lt;edition&gt;20060905&lt;/edition&gt;&lt;language&gt;eng&lt;/language&gt;&lt;added-date format="utc"&gt;1705532103&lt;/added-date&gt;&lt;ref-type name="Journal Article"&gt;17&lt;/ref-type&gt;&lt;auth-address&gt;Department of Biochemistry and Biophysics and Chemistry, University of Pennsylvania, Philadelphia, PA 19104-6059, USA.&lt;/auth-address&gt;&lt;rec-number&gt;10&lt;/rec-number&gt;&lt;last-updated-date format="utc"&gt;1711472299&lt;/last-updated-date&gt;&lt;accession-num&gt;16954199&lt;/accession-num&gt;&lt;electronic-resource-num&gt;10.1073/pnas.0605878103&lt;/electronic-resource-num&gt;&lt;volume&gt;103&lt;/volume&gt;&lt;/record&gt;&lt;/Cite&gt;&lt;/EndNote&gt;</w:instrText>
-      </w:r>
-      <w:r>
-        <w:fldChar w:fldCharType="separate"/>
-      </w:r>
-      <w:r>
-        <w:rPr>
-          <w:noProof/>
-        </w:rPr>
-        <w:t>(Walters &amp; DeGrado, 2006)</w:t>
-      </w:r>
-      <w:r>
-        <w:fldChar w:fldCharType="end"/>
-      </w:r>
-      <w:r>
-        <w:t>. GAS is an acronym for the three AAs typically found in the sequence: Gly, Ala, and Ser. These small residues define the interface of the motif (G/A/</w:t>
-      </w:r>
-      <w:proofErr w:type="gramStart"/>
-      <w:r>
-        <w:t>S)xxx</w:t>
-      </w:r>
-      <w:proofErr w:type="gramEnd"/>
-      <w:r>
-        <w:t>(G/A/S), resulting in a short interhelical distance between</w:t>
-      </w:r>
-      <w:r>
-        <w:t xml:space="preserve"> two</w:t>
-      </w:r>
-      <w:r>
-        <w:t xml:space="preserve"> TM helices. </w:t>
-      </w:r>
-      <w:r>
-        <w:t xml:space="preserve">The "right" subscript in </w:t>
-      </w:r>
-      <w:proofErr w:type="spellStart"/>
-      <w:r>
-        <w:t>GAS</w:t>
-      </w:r>
-      <w:r>
-        <w:rPr>
-          <w:vertAlign w:val="subscript"/>
-        </w:rPr>
-        <w:t>right</w:t>
-      </w:r>
-      <w:proofErr w:type="spellEnd"/>
-      <w:r>
-        <w:t xml:space="preserve"> comes from </w:t>
-      </w:r>
-      <w:r>
-        <w:t xml:space="preserve">an important structural feature in which </w:t>
-      </w:r>
-      <w:r>
-        <w:t>TM helices associat</w:t>
-      </w:r>
-      <w:r>
-        <w:t xml:space="preserve">e </w:t>
-      </w:r>
-      <w:r>
-        <w:t>at a right-handed crossing angle</w:t>
-      </w:r>
-      <w:r>
-        <w:t xml:space="preserve">. </w:t>
-      </w:r>
-      <w:proofErr w:type="spellStart"/>
-      <w:r>
-        <w:t>GAS</w:t>
-      </w:r>
-      <w:r>
-        <w:rPr>
-          <w:vertAlign w:val="subscript"/>
-        </w:rPr>
-        <w:t>right</w:t>
-      </w:r>
-      <w:proofErr w:type="spellEnd"/>
       <w:r>
         <w:t xml:space="preserve"> proteins are frequently found to be involved in a variety of diseases: syndecan-2 overexpression has been found in colorectal cancer cell lines, neuropilin-1 has been shown to intensify symptoms of SARS-CoV-2, and Glycophorin A (</w:t>
       </w:r>
@@ -18292,11 +18260,7 @@
         <w:fldChar w:fldCharType="end"/>
       </w:r>
       <w:r>
-        <w:t xml:space="preserve">. Due to the prevalence of </w:t>
-      </w:r>
-      <w:proofErr w:type="spellStart"/>
-      <w:r>
-        <w:t>GAS</w:t>
+        <w:t>. Due to the prevalence of GAS</w:t>
       </w:r>
       <w:r>
         <w:rPr>
@@ -18304,7 +18268,6 @@
         </w:rPr>
         <w:t>right</w:t>
       </w:r>
-      <w:proofErr w:type="spellEnd"/>
       <w:r>
         <w:t xml:space="preserve"> </w:t>
       </w:r>
@@ -18348,11 +18311,7 @@
       </w:r>
       <w:proofErr w:type="gramEnd"/>
       <w:r>
-        <w:t xml:space="preserve"> via the </w:t>
-      </w:r>
-      <w:proofErr w:type="spellStart"/>
-      <w:r>
-        <w:t>GAS</w:t>
+        <w:t xml:space="preserve"> via the GAS</w:t>
       </w:r>
       <w:r>
         <w:rPr>
@@ -18360,7 +18319,6 @@
         </w:rPr>
         <w:t>right</w:t>
       </w:r>
-      <w:proofErr w:type="spellEnd"/>
       <w:r>
         <w:t xml:space="preserve"> motif. </w:t>
       </w:r>
@@ -19359,11 +19317,7 @@
         <w:t xml:space="preserve"> </w:t>
       </w:r>
       <w:r>
-        <w:t xml:space="preserve">the </w:t>
-      </w:r>
-      <w:proofErr w:type="spellStart"/>
-      <w:r>
-        <w:t>GAS</w:t>
+        <w:t>the GAS</w:t>
       </w:r>
       <w:r>
         <w:rPr>
@@ -19371,7 +19325,6 @@
         </w:rPr>
         <w:t>right</w:t>
       </w:r>
-      <w:proofErr w:type="spellEnd"/>
       <w:r>
         <w:t xml:space="preserve"> motif </w:t>
       </w:r>
@@ -19631,11 +19584,7 @@
         <w:jc w:val="both"/>
       </w:pPr>
       <w:r>
-        <w:t xml:space="preserve">Further research on </w:t>
-      </w:r>
-      <w:proofErr w:type="spellStart"/>
-      <w:r>
-        <w:t>GAS</w:t>
+        <w:t>Further research on GAS</w:t>
       </w:r>
       <w:r>
         <w:rPr>
@@ -19643,7 +19592,6 @@
         </w:rPr>
         <w:t>right</w:t>
       </w:r>
-      <w:proofErr w:type="spellEnd"/>
       <w:r>
         <w:rPr>
           <w:vertAlign w:val="subscript"/>
@@ -19702,11 +19650,7 @@
         <w:t>was used in conjunction with</w:t>
       </w:r>
       <w:r>
-        <w:t xml:space="preserve"> TOXCAT to determine the influence of this network of Cα–H bonds. By predicting the structures of </w:t>
-      </w:r>
-      <w:proofErr w:type="spellStart"/>
-      <w:r>
-        <w:t>GAS</w:t>
+        <w:t xml:space="preserve"> TOXCAT to determine the influence of this network of Cα–H bonds. By predicting the structures of GAS</w:t>
       </w:r>
       <w:r>
         <w:rPr>
@@ -19714,7 +19658,6 @@
         </w:rPr>
         <w:t>right</w:t>
       </w:r>
-      <w:proofErr w:type="spellEnd"/>
       <w:r>
         <w:t xml:space="preserve"> TMs found in natural sequences and testing their stability using </w:t>
       </w:r>
@@ -19750,11 +19693,7 @@
         <w:fldChar w:fldCharType="end"/>
       </w:r>
       <w:r>
-        <w:t xml:space="preserve">. Additionally, the free energy of association of </w:t>
-      </w:r>
-      <w:proofErr w:type="spellStart"/>
-      <w:r>
-        <w:t>GAS</w:t>
+        <w:t>. Additionally, the free energy of association of GAS</w:t>
       </w:r>
       <w:r>
         <w:rPr>
@@ -19762,7 +19701,6 @@
         </w:rPr>
         <w:t>right</w:t>
       </w:r>
-      <w:proofErr w:type="spellEnd"/>
       <w:r>
         <w:t xml:space="preserve"> structures</w:t>
       </w:r>
@@ -19780,11 +19718,7 @@
         <w:t xml:space="preserve">in vitro </w:t>
       </w:r>
       <w:r>
-        <w:t xml:space="preserve">FRET, concluding that the thermodynamic stability of </w:t>
-      </w:r>
-      <w:proofErr w:type="spellStart"/>
-      <w:r>
-        <w:t>GAS</w:t>
+        <w:t>FRET, concluding that the thermodynamic stability of GAS</w:t>
       </w:r>
       <w:r>
         <w:rPr>
@@ -19792,7 +19726,6 @@
         </w:rPr>
         <w:t>right</w:t>
       </w:r>
-      <w:proofErr w:type="spellEnd"/>
       <w:r>
         <w:t xml:space="preserve"> proteins is well correlated with </w:t>
       </w:r>
@@ -19825,11 +19758,7 @@
         <w:fldChar w:fldCharType="end"/>
       </w:r>
       <w:r>
-        <w:t xml:space="preserve">. These studies suggest that </w:t>
-      </w:r>
-      <w:proofErr w:type="spellStart"/>
-      <w:r>
-        <w:t>GAS</w:t>
+        <w:t>. These studies suggest that GAS</w:t>
       </w:r>
       <w:r>
         <w:rPr>
@@ -19837,7 +19766,6 @@
         </w:rPr>
         <w:t>right</w:t>
       </w:r>
-      <w:proofErr w:type="spellEnd"/>
       <w:r>
         <w:t xml:space="preserve"> proteins associate primarily through two forces: </w:t>
       </w:r>
@@ -19866,11 +19794,7 @@
         <w:t>, leveraging</w:t>
       </w:r>
       <w:r>
-        <w:t xml:space="preserve"> </w:t>
-      </w:r>
-      <w:proofErr w:type="spellStart"/>
-      <w:r>
-        <w:t>GAS</w:t>
+        <w:t xml:space="preserve"> GAS</w:t>
       </w:r>
       <w:r>
         <w:rPr>
@@ -19878,7 +19802,6 @@
         </w:rPr>
         <w:t>right</w:t>
       </w:r>
-      <w:proofErr w:type="spellEnd"/>
       <w:r>
         <w:t xml:space="preserve"> sequences as controls. </w:t>
       </w:r>
@@ -19901,11 +19824,7 @@
         <w:t>ed sequences</w:t>
       </w:r>
       <w:r>
-        <w:t>) versus both hydrogen bonding and packing (</w:t>
-      </w:r>
-      <w:proofErr w:type="spellStart"/>
-      <w:r>
-        <w:t>GAS</w:t>
+        <w:t>) versus both hydrogen bonding and packing (GAS</w:t>
       </w:r>
       <w:r>
         <w:rPr>
@@ -19913,7 +19832,6 @@
         </w:rPr>
         <w:t>right</w:t>
       </w:r>
-      <w:proofErr w:type="spellEnd"/>
       <w:r>
         <w:t>) on association.</w:t>
       </w:r>
@@ -19939,7 +19857,7 @@
       <w:pPr>
         <w:pStyle w:val="ThesisTOC"/>
       </w:pPr>
-      <w:bookmarkStart w:id="22" w:name="_Toc173587125"/>
+      <w:bookmarkStart w:id="22" w:name="_Toc174261646"/>
       <w:r>
         <w:rPr>
           <w:rStyle w:val="Strong"/>
@@ -22261,6 +22179,67 @@
           <w:rFonts w:cstheme="minorHAnsi"/>
           <w:noProof/>
         </w:rPr>
+        <w:drawing>
+          <wp:anchor distT="0" distB="0" distL="114300" distR="114300" simplePos="0" relativeHeight="251702272" behindDoc="0" locked="0" layoutInCell="1" allowOverlap="1" wp14:anchorId="5F10FD51" wp14:editId="346C7B25">
+            <wp:simplePos x="0" y="0"/>
+            <wp:positionH relativeFrom="column">
+              <wp:posOffset>441577</wp:posOffset>
+            </wp:positionH>
+            <wp:positionV relativeFrom="paragraph">
+              <wp:posOffset>586931</wp:posOffset>
+            </wp:positionV>
+            <wp:extent cx="5325110" cy="3944620"/>
+            <wp:effectExtent l="0" t="0" r="8890" b="0"/>
+            <wp:wrapTopAndBottom/>
+            <wp:docPr id="1195467942" name="Picture 9" descr="A diagram of a repulsion and attraction&#10;&#10;Description automatically generated"/>
+            <wp:cNvGraphicFramePr>
+              <a:graphicFrameLocks xmlns:a="http://schemas.openxmlformats.org/drawingml/2006/main" noChangeAspect="1"/>
+            </wp:cNvGraphicFramePr>
+            <a:graphic xmlns:a="http://schemas.openxmlformats.org/drawingml/2006/main">
+              <a:graphicData uri="http://schemas.openxmlformats.org/drawingml/2006/picture">
+                <pic:pic xmlns:pic="http://schemas.openxmlformats.org/drawingml/2006/picture">
+                  <pic:nvPicPr>
+                    <pic:cNvPr id="1195467942" name="Picture 9" descr="A diagram of a repulsion and attraction&#10;&#10;Description automatically generated"/>
+                    <pic:cNvPicPr/>
+                  </pic:nvPicPr>
+                  <pic:blipFill>
+                    <a:blip r:embed="rId13" cstate="print">
+                      <a:extLst>
+                        <a:ext uri="{28A0092B-C50C-407E-A947-70E740481C1C}">
+                          <a14:useLocalDpi xmlns:a14="http://schemas.microsoft.com/office/drawing/2010/main" val="0"/>
+                        </a:ext>
+                      </a:extLst>
+                    </a:blip>
+                    <a:stretch>
+                      <a:fillRect/>
+                    </a:stretch>
+                  </pic:blipFill>
+                  <pic:spPr>
+                    <a:xfrm>
+                      <a:off x="0" y="0"/>
+                      <a:ext cx="5325110" cy="3944620"/>
+                    </a:xfrm>
+                    <a:prstGeom prst="rect">
+                      <a:avLst/>
+                    </a:prstGeom>
+                  </pic:spPr>
+                </pic:pic>
+              </a:graphicData>
+            </a:graphic>
+            <wp14:sizeRelH relativeFrom="margin">
+              <wp14:pctWidth>0</wp14:pctWidth>
+            </wp14:sizeRelH>
+            <wp14:sizeRelV relativeFrom="margin">
+              <wp14:pctHeight>0</wp14:pctHeight>
+            </wp14:sizeRelV>
+          </wp:anchor>
+        </w:drawing>
+      </w:r>
+      <w:r>
+        <w:rPr>
+          <w:rFonts w:cstheme="minorHAnsi"/>
+          <w:noProof/>
+        </w:rPr>
         <mc:AlternateContent>
           <mc:Choice Requires="wps">
             <w:drawing>
@@ -22438,68 +22417,6 @@
       <w:r>
         <w:rPr>
           <w:rFonts w:cstheme="minorHAnsi"/>
-          <w:noProof/>
-          <w:color w:val="000000" w:themeColor="text1"/>
-        </w:rPr>
-        <w:drawing>
-          <wp:anchor distT="0" distB="0" distL="114300" distR="114300" simplePos="0" relativeHeight="251702272" behindDoc="0" locked="0" layoutInCell="1" allowOverlap="1" wp14:anchorId="3136E66C" wp14:editId="670E7A59">
-            <wp:simplePos x="0" y="0"/>
-            <wp:positionH relativeFrom="margin">
-              <wp:align>center</wp:align>
-            </wp:positionH>
-            <wp:positionV relativeFrom="paragraph">
-              <wp:posOffset>593090</wp:posOffset>
-            </wp:positionV>
-            <wp:extent cx="5389245" cy="3991610"/>
-            <wp:effectExtent l="0" t="0" r="1905" b="8890"/>
-            <wp:wrapTopAndBottom/>
-            <wp:docPr id="273321811" name="Picture 9" descr="A diagram of a repulsion and attraction&#10;&#10;Description automatically generated"/>
-            <wp:cNvGraphicFramePr>
-              <a:graphicFrameLocks xmlns:a="http://schemas.openxmlformats.org/drawingml/2006/main" noChangeAspect="1"/>
-            </wp:cNvGraphicFramePr>
-            <a:graphic xmlns:a="http://schemas.openxmlformats.org/drawingml/2006/main">
-              <a:graphicData uri="http://schemas.openxmlformats.org/drawingml/2006/picture">
-                <pic:pic xmlns:pic="http://schemas.openxmlformats.org/drawingml/2006/picture">
-                  <pic:nvPicPr>
-                    <pic:cNvPr id="273321811" name="Picture 9" descr="A diagram of a repulsion and attraction&#10;&#10;Description automatically generated"/>
-                    <pic:cNvPicPr/>
-                  </pic:nvPicPr>
-                  <pic:blipFill>
-                    <a:blip r:embed="rId13" cstate="print">
-                      <a:extLst>
-                        <a:ext uri="{28A0092B-C50C-407E-A947-70E740481C1C}">
-                          <a14:useLocalDpi xmlns:a14="http://schemas.microsoft.com/office/drawing/2010/main" val="0"/>
-                        </a:ext>
-                      </a:extLst>
-                    </a:blip>
-                    <a:stretch>
-                      <a:fillRect/>
-                    </a:stretch>
-                  </pic:blipFill>
-                  <pic:spPr>
-                    <a:xfrm>
-                      <a:off x="0" y="0"/>
-                      <a:ext cx="5389245" cy="3991610"/>
-                    </a:xfrm>
-                    <a:prstGeom prst="rect">
-                      <a:avLst/>
-                    </a:prstGeom>
-                  </pic:spPr>
-                </pic:pic>
-              </a:graphicData>
-            </a:graphic>
-            <wp14:sizeRelH relativeFrom="margin">
-              <wp14:pctWidth>0</wp14:pctWidth>
-            </wp14:sizeRelH>
-            <wp14:sizeRelV relativeFrom="margin">
-              <wp14:pctHeight>0</wp14:pctHeight>
-            </wp14:sizeRelV>
-          </wp:anchor>
-        </w:drawing>
-      </w:r>
-      <w:r>
-        <w:rPr>
-          <w:rFonts w:cstheme="minorHAnsi"/>
         </w:rPr>
         <w:t xml:space="preserve">Waals forces on MP stability. </w:t>
       </w:r>
@@ -23176,428 +23093,20 @@
         <w:rPr>
           <w:rFonts w:cstheme="minorHAnsi"/>
           <w:noProof/>
-          <w:color w:val="000000" w:themeColor="text1"/>
-        </w:rPr>
-        <w:drawing>
-          <wp:anchor distT="0" distB="0" distL="114300" distR="114300" simplePos="0" relativeHeight="251678720" behindDoc="0" locked="0" layoutInCell="1" allowOverlap="1" wp14:anchorId="7E9B250A" wp14:editId="7FD54F33">
-            <wp:simplePos x="0" y="0"/>
-            <wp:positionH relativeFrom="column">
-              <wp:posOffset>1164590</wp:posOffset>
-            </wp:positionH>
-            <wp:positionV relativeFrom="paragraph">
-              <wp:posOffset>1624965</wp:posOffset>
-            </wp:positionV>
-            <wp:extent cx="4019550" cy="3627755"/>
-            <wp:effectExtent l="0" t="0" r="0" b="0"/>
-            <wp:wrapSquare wrapText="bothSides"/>
-            <wp:docPr id="544110880" name="Picture 12" descr="A graph of a function&#10;&#10;Description automatically generated"/>
-            <wp:cNvGraphicFramePr>
-              <a:graphicFrameLocks xmlns:a="http://schemas.openxmlformats.org/drawingml/2006/main" noChangeAspect="1"/>
-            </wp:cNvGraphicFramePr>
-            <a:graphic xmlns:a="http://schemas.openxmlformats.org/drawingml/2006/main">
-              <a:graphicData uri="http://schemas.openxmlformats.org/drawingml/2006/picture">
-                <pic:pic xmlns:pic="http://schemas.openxmlformats.org/drawingml/2006/picture">
-                  <pic:nvPicPr>
-                    <pic:cNvPr id="544110880" name="Picture 12" descr="A graph of a function&#10;&#10;Description automatically generated"/>
-                    <pic:cNvPicPr/>
-                  </pic:nvPicPr>
-                  <pic:blipFill>
-                    <a:blip r:embed="rId15">
-                      <a:extLst>
-                        <a:ext uri="{28A0092B-C50C-407E-A947-70E740481C1C}">
-                          <a14:useLocalDpi xmlns:a14="http://schemas.microsoft.com/office/drawing/2010/main" val="0"/>
-                        </a:ext>
-                      </a:extLst>
-                    </a:blip>
-                    <a:stretch>
-                      <a:fillRect/>
-                    </a:stretch>
-                  </pic:blipFill>
-                  <pic:spPr>
-                    <a:xfrm>
-                      <a:off x="0" y="0"/>
-                      <a:ext cx="4019550" cy="3627755"/>
-                    </a:xfrm>
-                    <a:prstGeom prst="rect">
-                      <a:avLst/>
-                    </a:prstGeom>
-                  </pic:spPr>
-                </pic:pic>
-              </a:graphicData>
-            </a:graphic>
-          </wp:anchor>
-        </w:drawing>
-      </w:r>
-      <w:r>
-        <w:rPr>
-          <w:rFonts w:cstheme="minorHAnsi"/>
-          <w:color w:val="000000" w:themeColor="text1"/>
-        </w:rPr>
-        <w:t>The LJ potential calculates the intermolecular potential (</w:t>
-      </w:r>
-      <w:r>
-        <w:rPr>
-          <w:rStyle w:val="mi"/>
-          <w:rFonts w:ascii="MathJax_Math" w:hAnsi="MathJax_Math"/>
-          <w:i/>
-          <w:iCs/>
-        </w:rPr>
-        <w:t>V</w:t>
-      </w:r>
-      <w:r>
-        <w:rPr>
-          <w:rFonts w:cstheme="minorHAnsi"/>
-          <w:color w:val="000000" w:themeColor="text1"/>
-        </w:rPr>
-        <w:t>) between two atoms at a specified distance (</w:t>
-      </w:r>
-      <w:r>
-        <w:rPr>
-          <w:rStyle w:val="mi"/>
-          <w:rFonts w:ascii="MathJax_Math" w:hAnsi="MathJax_Math"/>
-          <w:i/>
-          <w:iCs/>
-        </w:rPr>
-        <w:t>r</w:t>
-      </w:r>
-      <w:r>
-        <w:rPr>
-          <w:rFonts w:cstheme="minorHAnsi"/>
-          <w:color w:val="000000" w:themeColor="text1"/>
-        </w:rPr>
-        <w:t>)</w:t>
-      </w:r>
-      <w:r>
-        <w:rPr>
-          <w:rFonts w:cstheme="minorHAnsi"/>
-          <w:color w:val="000000" w:themeColor="text1"/>
-        </w:rPr>
-        <w:t>, using the strength of attraction between the atoms (</w:t>
-      </w:r>
-      <w:r>
-        <w:rPr>
-          <w:rStyle w:val="mi"/>
-          <w:rFonts w:ascii="MathJax_Math" w:hAnsi="MathJax_Math"/>
-          <w:i/>
-          <w:iCs/>
-        </w:rPr>
-        <w:t>ϵ</w:t>
-      </w:r>
-      <w:r>
-        <w:rPr>
-          <w:rFonts w:cstheme="minorHAnsi"/>
-          <w:color w:val="000000" w:themeColor="text1"/>
-        </w:rPr>
-        <w:t>) and the distance where the potential is 0 (</w:t>
-      </w:r>
-      <w:r>
-        <w:rPr>
-          <w:rStyle w:val="mi"/>
-          <w:rFonts w:ascii="MathJax_Math" w:hAnsi="MathJax_Math"/>
-          <w:i/>
-          <w:iCs/>
-        </w:rPr>
-        <w:t>σ</w:t>
-      </w:r>
-      <w:r>
-        <w:rPr>
-          <w:rFonts w:cstheme="minorHAnsi"/>
-          <w:color w:val="000000" w:themeColor="text1"/>
-        </w:rPr>
-        <w:t xml:space="preserve">). This function expresses the repulsive force as </w:t>
-      </w:r>
-      <w:r>
-        <w:t>(</w:t>
-      </w:r>
-      <w:r>
-        <w:rPr>
-          <w:rStyle w:val="mi"/>
-          <w:rFonts w:ascii="MathJax_Math" w:hAnsi="MathJax_Math"/>
-          <w:i/>
-          <w:iCs/>
-        </w:rPr>
-        <w:t>σ</w:t>
-      </w:r>
-      <w:r>
-        <w:t>/r)</w:t>
-      </w:r>
-      <w:r>
-        <w:rPr>
-          <w:vertAlign w:val="superscript"/>
-        </w:rPr>
-        <w:t xml:space="preserve">12 </w:t>
-      </w:r>
-      <w:r>
-        <w:rPr>
-          <w:rFonts w:cstheme="minorHAnsi"/>
-          <w:color w:val="000000" w:themeColor="text1"/>
-        </w:rPr>
-        <w:t>while the attractive force is represented as (</w:t>
-      </w:r>
-      <w:r>
-        <w:rPr>
-          <w:rStyle w:val="mi"/>
-          <w:rFonts w:ascii="MathJax_Math" w:hAnsi="MathJax_Math"/>
-          <w:i/>
-          <w:iCs/>
-        </w:rPr>
-        <w:t>σ</w:t>
-      </w:r>
-      <w:r>
-        <w:rPr>
-          <w:rStyle w:val="mo"/>
-          <w:rFonts w:ascii="MathJax_Main" w:hAnsi="MathJax_Main"/>
-          <w:sz w:val="26"/>
-          <w:szCs w:val="26"/>
-        </w:rPr>
-        <w:t>/</w:t>
-      </w:r>
-      <w:r>
-        <w:rPr>
-          <w:rStyle w:val="mi"/>
-          <w:rFonts w:ascii="MathJax_Math" w:hAnsi="MathJax_Math"/>
-          <w:i/>
-          <w:iCs/>
-        </w:rPr>
-        <w:t>r</w:t>
-      </w:r>
-      <w:r>
-        <w:rPr>
-          <w:rFonts w:cstheme="minorHAnsi"/>
-          <w:color w:val="000000" w:themeColor="text1"/>
-        </w:rPr>
-        <w:t>)</w:t>
-      </w:r>
-      <w:r>
-        <w:rPr>
-          <w:rStyle w:val="mn"/>
-          <w:rFonts w:ascii="MathJax_Main" w:hAnsi="MathJax_Main"/>
-          <w:sz w:val="18"/>
-          <w:szCs w:val="18"/>
-          <w:vertAlign w:val="superscript"/>
-        </w:rPr>
-        <w:t>6</w:t>
-      </w:r>
-      <w:r>
-        <w:rPr>
-          <w:rStyle w:val="mn"/>
-          <w:rFonts w:ascii="MathJax_Main" w:hAnsi="MathJax_Main"/>
-          <w:sz w:val="18"/>
-          <w:szCs w:val="18"/>
-          <w:vertAlign w:val="superscript"/>
-        </w:rPr>
-        <w:t xml:space="preserve"> </w:t>
-      </w:r>
-      <w:r>
-        <w:rPr>
-          <w:rStyle w:val="mn"/>
-          <w:rFonts w:cstheme="minorHAnsi"/>
-        </w:rPr>
-        <w:fldChar w:fldCharType="begin"/>
-      </w:r>
-      <w:r>
-        <w:rPr>
-          <w:rStyle w:val="mn"/>
-          <w:rFonts w:cstheme="minorHAnsi"/>
-        </w:rPr>
-        <w:instrText xml:space="preserve"> ADDIN EN.CITE &lt;EndNote&gt;&lt;Cite&gt;&lt;Author&gt;Smit&lt;/Author&gt;&lt;Year&gt;1992&lt;/Year&gt;&lt;IDText&gt;Phase diagrams of Lennard‐Jones fluids&lt;/IDText&gt;&lt;DisplayText&gt;(Smit, 1992)&lt;/DisplayText&gt;&lt;record&gt;&lt;isbn&gt;0021-9606&lt;/isbn&gt;&lt;titles&gt;&lt;title&gt;Phase diagrams of Lennard‐Jones fluids&lt;/title&gt;&lt;secondary-title&gt;The Journal of chemical physics&lt;/secondary-title&gt;&lt;/titles&gt;&lt;pages&gt;8639-8640&lt;/pages&gt;&lt;number&gt;11&lt;/number&gt;&lt;contributors&gt;&lt;authors&gt;&lt;author&gt;Smit, BJTJ&lt;/author&gt;&lt;/authors&gt;&lt;/contributors&gt;&lt;added-date format="utc"&gt;1722715922&lt;/added-date&gt;&lt;ref-type name="Journal Article"&gt;17&lt;/ref-type&gt;&lt;dates&gt;&lt;year&gt;1992&lt;/year&gt;&lt;/dates&gt;&lt;rec-number&gt;236&lt;/rec-number&gt;&lt;last-updated-date format="utc"&gt;1722715922&lt;/last-updated-date&gt;&lt;volume&gt;96&lt;/volume&gt;&lt;/record&gt;&lt;/Cite&gt;&lt;/EndNote&gt;</w:instrText>
-      </w:r>
-      <w:r>
-        <w:rPr>
-          <w:rStyle w:val="mn"/>
-          <w:rFonts w:cstheme="minorHAnsi"/>
-        </w:rPr>
-        <w:fldChar w:fldCharType="separate"/>
-      </w:r>
-      <w:r>
-        <w:rPr>
-          <w:rStyle w:val="mn"/>
-          <w:rFonts w:cstheme="minorHAnsi"/>
-          <w:noProof/>
-        </w:rPr>
-        <w:t>(Smit, 1992)</w:t>
-      </w:r>
-      <w:r>
-        <w:rPr>
-          <w:rStyle w:val="mn"/>
-          <w:rFonts w:cstheme="minorHAnsi"/>
-        </w:rPr>
-        <w:fldChar w:fldCharType="end"/>
-      </w:r>
-      <w:r>
-        <w:rPr>
-          <w:rFonts w:cstheme="minorHAnsi"/>
-          <w:color w:val="000000" w:themeColor="text1"/>
-        </w:rPr>
-        <w:t xml:space="preserve">. As the atoms </w:t>
-      </w:r>
-      <w:r>
-        <w:rPr>
-          <w:rFonts w:cstheme="minorHAnsi"/>
-          <w:color w:val="000000" w:themeColor="text1"/>
-        </w:rPr>
-        <w:t xml:space="preserve">approach the minimum distance, there is a distance </w:t>
-      </w:r>
-      <w:r>
-        <w:rPr>
-          <w:rStyle w:val="mi"/>
-          <w:rFonts w:ascii="MathJax_Math" w:hAnsi="MathJax_Math"/>
-          <w:i/>
-          <w:iCs/>
-        </w:rPr>
-        <w:t>r</w:t>
-      </w:r>
-      <w:r>
-        <w:rPr>
-          <w:rFonts w:cstheme="minorHAnsi"/>
-          <w:color w:val="000000" w:themeColor="text1"/>
-        </w:rPr>
-        <w:t xml:space="preserve"> that corresponds to the tightest attraction between the atoms </w:t>
-      </w:r>
-      <w:r>
-        <w:rPr>
-          <w:rStyle w:val="mi"/>
-          <w:rFonts w:ascii="MathJax_Math" w:hAnsi="MathJax_Math"/>
-          <w:i/>
-          <w:iCs/>
-        </w:rPr>
-        <w:t>ϵ</w:t>
-      </w:r>
-      <w:r>
-        <w:rPr>
-          <w:rFonts w:cstheme="minorHAnsi"/>
-          <w:color w:val="000000" w:themeColor="text1"/>
-        </w:rPr>
-        <w:t>.</w:t>
-      </w:r>
-    </w:p>
-    <w:p>
-      <w:pPr>
-        <w:spacing w:after="0" w:line="480" w:lineRule="auto"/>
-        <w:jc w:val="both"/>
-        <w:rPr>
-          <w:rFonts w:cstheme="minorHAnsi"/>
-          <w:color w:val="000000" w:themeColor="text1"/>
-        </w:rPr>
-      </w:pPr>
-    </w:p>
-    <w:p>
-      <w:pPr>
-        <w:spacing w:after="0" w:line="480" w:lineRule="auto"/>
-        <w:jc w:val="both"/>
-        <w:rPr>
-          <w:rFonts w:cstheme="minorHAnsi"/>
-          <w:color w:val="000000" w:themeColor="text1"/>
-        </w:rPr>
-      </w:pPr>
-    </w:p>
-    <w:p>
-      <w:pPr>
-        <w:spacing w:after="0" w:line="480" w:lineRule="auto"/>
-        <w:jc w:val="both"/>
-        <w:rPr>
-          <w:rFonts w:cstheme="minorHAnsi"/>
-          <w:color w:val="000000" w:themeColor="text1"/>
-        </w:rPr>
-      </w:pPr>
-    </w:p>
-    <w:p>
-      <w:pPr>
-        <w:spacing w:after="0" w:line="480" w:lineRule="auto"/>
-        <w:jc w:val="both"/>
-        <w:rPr>
-          <w:rFonts w:cstheme="minorHAnsi"/>
-          <w:color w:val="000000" w:themeColor="text1"/>
-        </w:rPr>
-      </w:pPr>
-    </w:p>
-    <w:p>
-      <w:pPr>
-        <w:spacing w:after="0" w:line="480" w:lineRule="auto"/>
-        <w:jc w:val="both"/>
-        <w:rPr>
-          <w:rFonts w:cstheme="minorHAnsi"/>
-          <w:color w:val="000000" w:themeColor="text1"/>
-        </w:rPr>
-      </w:pPr>
-    </w:p>
-    <w:p>
-      <w:pPr>
-        <w:spacing w:after="0" w:line="480" w:lineRule="auto"/>
-        <w:jc w:val="both"/>
-        <w:rPr>
-          <w:rFonts w:cstheme="minorHAnsi"/>
-          <w:color w:val="000000" w:themeColor="text1"/>
-        </w:rPr>
-      </w:pPr>
-    </w:p>
-    <w:p>
-      <w:pPr>
-        <w:spacing w:after="0" w:line="480" w:lineRule="auto"/>
-        <w:jc w:val="both"/>
-        <w:rPr>
-          <w:rFonts w:cstheme="minorHAnsi"/>
-          <w:color w:val="000000" w:themeColor="text1"/>
-        </w:rPr>
-      </w:pPr>
-    </w:p>
-    <w:p>
-      <w:pPr>
-        <w:spacing w:after="0" w:line="480" w:lineRule="auto"/>
-        <w:jc w:val="both"/>
-        <w:rPr>
-          <w:rFonts w:cstheme="minorHAnsi"/>
-          <w:color w:val="000000" w:themeColor="text1"/>
-        </w:rPr>
-      </w:pPr>
-    </w:p>
-    <w:p>
-      <w:pPr>
-        <w:spacing w:after="0" w:line="480" w:lineRule="auto"/>
-        <w:jc w:val="both"/>
-        <w:rPr>
-          <w:rFonts w:cstheme="minorHAnsi"/>
-          <w:color w:val="000000" w:themeColor="text1"/>
-        </w:rPr>
-      </w:pPr>
-    </w:p>
-    <w:p>
-      <w:pPr>
-        <w:spacing w:after="0" w:line="480" w:lineRule="auto"/>
-        <w:jc w:val="both"/>
-        <w:rPr>
-          <w:rFonts w:cstheme="minorHAnsi"/>
-          <w:color w:val="000000" w:themeColor="text1"/>
-        </w:rPr>
-      </w:pPr>
-    </w:p>
-    <w:p>
-      <w:pPr>
-        <w:spacing w:after="0" w:line="480" w:lineRule="auto"/>
-        <w:jc w:val="both"/>
-        <w:rPr>
-          <w:rFonts w:cstheme="minorHAnsi"/>
-          <w:color w:val="000000" w:themeColor="text1"/>
-        </w:rPr>
-      </w:pPr>
-      <w:r>
-        <w:rPr>
-          <w:rFonts w:cstheme="minorHAnsi"/>
-          <w:noProof/>
         </w:rPr>
         <mc:AlternateContent>
           <mc:Choice Requires="wps">
             <w:drawing>
-              <wp:anchor distT="45720" distB="45720" distL="114300" distR="114300" simplePos="0" relativeHeight="251693056" behindDoc="0" locked="0" layoutInCell="1" allowOverlap="1" wp14:anchorId="747240A5" wp14:editId="41A13F1A">
+              <wp:anchor distT="45720" distB="45720" distL="114300" distR="114300" simplePos="0" relativeHeight="251693056" behindDoc="0" locked="0" layoutInCell="1" allowOverlap="1" wp14:anchorId="747240A5" wp14:editId="2C3EE1C1">
                 <wp:simplePos x="0" y="0"/>
                 <wp:positionH relativeFrom="margin">
                   <wp:align>left</wp:align>
                 </wp:positionH>
                 <wp:positionV relativeFrom="paragraph">
-                  <wp:posOffset>328295</wp:posOffset>
+                  <wp:posOffset>4652888</wp:posOffset>
                 </wp:positionV>
-                <wp:extent cx="5930900" cy="459105"/>
-                <wp:effectExtent l="0" t="0" r="0" b="0"/>
+                <wp:extent cx="5930900" cy="663575"/>
+                <wp:effectExtent l="0" t="0" r="0" b="3175"/>
                 <wp:wrapSquare wrapText="bothSides"/>
                 <wp:docPr id="955151065" name="Text Box 2"/>
                 <wp:cNvGraphicFramePr>
@@ -23612,7 +23121,7 @@
                       <wps:spPr bwMode="auto">
                         <a:xfrm>
                           <a:off x="0" y="0"/>
-                          <a:ext cx="5930900" cy="459288"/>
+                          <a:ext cx="5930900" cy="663879"/>
                         </a:xfrm>
                         <a:prstGeom prst="rect">
                           <a:avLst/>
@@ -23664,7 +23173,67 @@
                               <w:t xml:space="preserve">. </w:t>
                             </w:r>
                             <w:r>
-                              <w:t>The potential used to estimate and quantify the van der Waals force between two atoms.</w:t>
+                              <w:t xml:space="preserve">The </w:t>
+                            </w:r>
+                            <w:r>
+                              <w:t xml:space="preserve">intermolecular </w:t>
+                            </w:r>
+                            <w:r>
+                              <w:t xml:space="preserve">potential </w:t>
+                            </w:r>
+                            <w:r>
+                              <w:t>V</w:t>
+                            </w:r>
+                            <w:r>
+                              <w:rPr>
+                                <w:vertAlign w:val="subscript"/>
+                              </w:rPr>
+                              <w:t>LJ</w:t>
+                            </w:r>
+                            <w:r>
+                              <w:t xml:space="preserve"> as a function of distance r between a pair of atoms. The minimum distance (r</w:t>
+                            </w:r>
+                            <w:r>
+                              <w:rPr>
+                                <w:vertAlign w:val="subscript"/>
+                              </w:rPr>
+                              <w:t>m</w:t>
+                            </w:r>
+                            <w:r>
+                              <w:t>), the most stable interaction (</w:t>
+                            </w:r>
+                            <w:r>
+                              <w:t>ϵ</w:t>
+                            </w:r>
+                            <w:r>
+                              <w:t>), and the distance where the potential is 0 (</w:t>
+                            </w:r>
+                            <w:r>
+                              <w:t>σ</w:t>
+                            </w:r>
+                            <w:r>
+                              <w:t xml:space="preserve">) are represented on the graph. Adapted from </w:t>
+                            </w:r>
+                            <w:r>
+                              <w:fldChar w:fldCharType="begin"/>
+                            </w:r>
+                            <w:r>
+                              <w:instrText xml:space="preserve"> ADDIN EN.CITE &lt;EndNote&gt;&lt;Cite&gt;&lt;Year&gt;2024&lt;/Year&gt;&lt;IDText&gt;Lennard-Jones potential&lt;/IDText&gt;&lt;DisplayText&gt;(&amp;quot;Lennard-Jones potential,&amp;quot; 2024)&lt;/DisplayText&gt;&lt;record&gt;&lt;dates&gt;&lt;pub-dates&gt;&lt;date&gt;2024/08/11/15:27:21&lt;/date&gt;&lt;/pub-dates&gt;&lt;year&gt;2024&lt;/year&gt;&lt;/dates&gt;&lt;urls&gt;&lt;related-urls&gt;&lt;url&gt;https://en.wikipedia.org/w/index.php?title=Lennard-Jones_potential&amp;amp;oldid=1233397631&lt;/url&gt;&lt;url&gt;https://en.wikipedia.org/wiki/Lennard-Jones_potential&lt;/url&gt;&lt;/related-urls&gt;&lt;/urls&gt;&lt;titles&gt;&lt;title&gt;Lennard-Jones potential&lt;/title&gt;&lt;secondary-title&gt;Wikipedia&lt;/secondary-title&gt;&lt;/titles&gt;&lt;added-date format="utc"&gt;1723390075&lt;/added-date&gt;&lt;ref-type name="Journal Article"&gt;17&lt;/ref-type&gt;&lt;rec-number&gt;241&lt;/rec-number&gt;&lt;last-updated-date format="utc"&gt;1723390075&lt;/last-updated-date&gt;&lt;/record&gt;&lt;/Cite&gt;&lt;/EndNote&gt;</w:instrText>
+                            </w:r>
+                            <w:r>
+                              <w:fldChar w:fldCharType="separate"/>
+                            </w:r>
+                            <w:r>
+                              <w:rPr>
+                                <w:noProof/>
+                              </w:rPr>
+                              <w:t>"Lennard-Jones potential," 2024</w:t>
+                            </w:r>
+                            <w:r>
+                              <w:fldChar w:fldCharType="end"/>
+                            </w:r>
+                            <w:r>
+                              <w:t>.</w:t>
                             </w:r>
                           </w:p>
                         </w:txbxContent>
@@ -23686,7 +23255,7 @@
           </mc:Choice>
           <mc:Fallback>
             <w:pict>
-              <v:shape w14:anchorId="747240A5" id="_x0000_s1032" type="#_x0000_t202" style="position:absolute;left:0;text-align:left;margin-left:0;margin-top:25.85pt;width:467pt;height:36.15pt;z-index:251693056;visibility:visible;mso-wrap-style:square;mso-width-percent:0;mso-height-percent:0;mso-wrap-distance-left:9pt;mso-wrap-distance-top:3.6pt;mso-wrap-distance-right:9pt;mso-wrap-distance-bottom:3.6pt;mso-position-horizontal:left;mso-position-horizontal-relative:margin;mso-position-vertical:absolute;mso-position-vertical-relative:text;mso-width-percent:0;mso-height-percent:0;mso-width-relative:margin;mso-height-relative:margin;v-text-anchor:top" o:gfxdata="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" stroked="f">
+              <v:shape w14:anchorId="747240A5" id="_x0000_s1032" type="#_x0000_t202" style="position:absolute;left:0;text-align:left;margin-left:0;margin-top:366.35pt;width:467pt;height:52.25pt;z-index:251693056;visibility:visible;mso-wrap-style:square;mso-width-percent:0;mso-height-percent:0;mso-wrap-distance-left:9pt;mso-wrap-distance-top:3.6pt;mso-wrap-distance-right:9pt;mso-wrap-distance-bottom:3.6pt;mso-position-horizontal:left;mso-position-horizontal-relative:margin;mso-position-vertical:absolute;mso-position-vertical-relative:text;mso-width-percent:0;mso-height-percent:0;mso-width-relative:margin;mso-height-relative:margin;v-text-anchor:top" o:gfxdata="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" stroked="f">
                 <v:textbox>
                   <w:txbxContent>
                     <w:p>
@@ -23724,7 +23293,67 @@
                         <w:t xml:space="preserve">. </w:t>
                       </w:r>
                       <w:r>
-                        <w:t>The potential used to estimate and quantify the van der Waals force between two atoms.</w:t>
+                        <w:t xml:space="preserve">The </w:t>
+                      </w:r>
+                      <w:r>
+                        <w:t xml:space="preserve">intermolecular </w:t>
+                      </w:r>
+                      <w:r>
+                        <w:t xml:space="preserve">potential </w:t>
+                      </w:r>
+                      <w:r>
+                        <w:t>V</w:t>
+                      </w:r>
+                      <w:r>
+                        <w:rPr>
+                          <w:vertAlign w:val="subscript"/>
+                        </w:rPr>
+                        <w:t>LJ</w:t>
+                      </w:r>
+                      <w:r>
+                        <w:t xml:space="preserve"> as a function of distance r between a pair of atoms. The minimum distance (r</w:t>
+                      </w:r>
+                      <w:r>
+                        <w:rPr>
+                          <w:vertAlign w:val="subscript"/>
+                        </w:rPr>
+                        <w:t>m</w:t>
+                      </w:r>
+                      <w:r>
+                        <w:t>), the most stable interaction (</w:t>
+                      </w:r>
+                      <w:r>
+                        <w:t>ϵ</w:t>
+                      </w:r>
+                      <w:r>
+                        <w:t>), and the distance where the potential is 0 (</w:t>
+                      </w:r>
+                      <w:r>
+                        <w:t>σ</w:t>
+                      </w:r>
+                      <w:r>
+                        <w:t xml:space="preserve">) are represented on the graph. Adapted from </w:t>
+                      </w:r>
+                      <w:r>
+                        <w:fldChar w:fldCharType="begin"/>
+                      </w:r>
+                      <w:r>
+                        <w:instrText xml:space="preserve"> ADDIN EN.CITE &lt;EndNote&gt;&lt;Cite&gt;&lt;Year&gt;2024&lt;/Year&gt;&lt;IDText&gt;Lennard-Jones potential&lt;/IDText&gt;&lt;DisplayText&gt;(&amp;quot;Lennard-Jones potential,&amp;quot; 2024)&lt;/DisplayText&gt;&lt;record&gt;&lt;dates&gt;&lt;pub-dates&gt;&lt;date&gt;2024/08/11/15:27:21&lt;/date&gt;&lt;/pub-dates&gt;&lt;year&gt;2024&lt;/year&gt;&lt;/dates&gt;&lt;urls&gt;&lt;related-urls&gt;&lt;url&gt;https://en.wikipedia.org/w/index.php?title=Lennard-Jones_potential&amp;amp;oldid=1233397631&lt;/url&gt;&lt;url&gt;https://en.wikipedia.org/wiki/Lennard-Jones_potential&lt;/url&gt;&lt;/related-urls&gt;&lt;/urls&gt;&lt;titles&gt;&lt;title&gt;Lennard-Jones potential&lt;/title&gt;&lt;secondary-title&gt;Wikipedia&lt;/secondary-title&gt;&lt;/titles&gt;&lt;added-date format="utc"&gt;1723390075&lt;/added-date&gt;&lt;ref-type name="Journal Article"&gt;17&lt;/ref-type&gt;&lt;rec-number&gt;241&lt;/rec-number&gt;&lt;last-updated-date format="utc"&gt;1723390075&lt;/last-updated-date&gt;&lt;/record&gt;&lt;/Cite&gt;&lt;/EndNote&gt;</w:instrText>
+                      </w:r>
+                      <w:r>
+                        <w:fldChar w:fldCharType="separate"/>
+                      </w:r>
+                      <w:r>
+                        <w:rPr>
+                          <w:noProof/>
+                        </w:rPr>
+                        <w:t>"Lennard-Jones potential," 2024</w:t>
+                      </w:r>
+                      <w:r>
+                        <w:fldChar w:fldCharType="end"/>
+                      </w:r>
+                      <w:r>
+                        <w:t>.</w:t>
                       </w:r>
                     </w:p>
                   </w:txbxContent>
@@ -23735,36 +23364,24 @@
           </mc:Fallback>
         </mc:AlternateContent>
       </w:r>
-    </w:p>
-    <w:p>
-      <w:pPr>
-        <w:spacing w:after="0" w:line="480" w:lineRule="auto"/>
-        <w:ind w:firstLine="360"/>
-        <w:jc w:val="both"/>
-        <w:rPr>
-          <w:rFonts w:cstheme="minorHAnsi"/>
-          <w:color w:val="000000" w:themeColor="text1"/>
-        </w:rPr>
-      </w:pPr>
       <w:r>
         <w:rPr>
           <w:rFonts w:cstheme="minorHAnsi"/>
           <w:noProof/>
         </w:rPr>
-        <w:lastRenderedPageBreak/>
         <w:drawing>
-          <wp:anchor distT="0" distB="0" distL="114300" distR="114300" simplePos="0" relativeHeight="251681792" behindDoc="0" locked="0" layoutInCell="1" allowOverlap="1" wp14:anchorId="062CE395" wp14:editId="0B96D126">
+          <wp:anchor distT="0" distB="0" distL="114300" distR="114300" simplePos="0" relativeHeight="251703296" behindDoc="0" locked="0" layoutInCell="1" allowOverlap="1" wp14:anchorId="622BBF03" wp14:editId="60405506">
             <wp:simplePos x="0" y="0"/>
-            <wp:positionH relativeFrom="column">
-              <wp:posOffset>116840</wp:posOffset>
+            <wp:positionH relativeFrom="margin">
+              <wp:posOffset>762000</wp:posOffset>
             </wp:positionH>
             <wp:positionV relativeFrom="paragraph">
-              <wp:posOffset>3745807</wp:posOffset>
+              <wp:posOffset>1663700</wp:posOffset>
             </wp:positionV>
-            <wp:extent cx="5659120" cy="3008630"/>
-            <wp:effectExtent l="0" t="0" r="0" b="0"/>
-            <wp:wrapSquare wrapText="bothSides"/>
-            <wp:docPr id="1411936808" name="Picture 2" descr="A close-up of a dna model&#10;&#10;Description automatically generated"/>
+            <wp:extent cx="4417695" cy="2862580"/>
+            <wp:effectExtent l="0" t="0" r="1905" b="0"/>
+            <wp:wrapTopAndBottom/>
+            <wp:docPr id="1213976905" name="Picture 14" descr="A graph of a function&#10;&#10;Description automatically generated"/>
             <wp:cNvGraphicFramePr>
               <a:graphicFrameLocks xmlns:a="http://schemas.openxmlformats.org/drawingml/2006/main" noChangeAspect="1"/>
             </wp:cNvGraphicFramePr>
@@ -23772,7 +23389,351 @@
               <a:graphicData uri="http://schemas.openxmlformats.org/drawingml/2006/picture">
                 <pic:pic xmlns:pic="http://schemas.openxmlformats.org/drawingml/2006/picture">
                   <pic:nvPicPr>
-                    <pic:cNvPr id="1411936808" name="Picture 2" descr="A close-up of a dna model&#10;&#10;Description automatically generated"/>
+                    <pic:cNvPr id="1213976905" name="Picture 14" descr="A graph of a function&#10;&#10;Description automatically generated"/>
+                    <pic:cNvPicPr/>
+                  </pic:nvPicPr>
+                  <pic:blipFill>
+                    <a:blip r:embed="rId15" cstate="print">
+                      <a:extLst>
+                        <a:ext uri="{28A0092B-C50C-407E-A947-70E740481C1C}">
+                          <a14:useLocalDpi xmlns:a14="http://schemas.microsoft.com/office/drawing/2010/main" val="0"/>
+                        </a:ext>
+                      </a:extLst>
+                    </a:blip>
+                    <a:stretch>
+                      <a:fillRect/>
+                    </a:stretch>
+                  </pic:blipFill>
+                  <pic:spPr>
+                    <a:xfrm>
+                      <a:off x="0" y="0"/>
+                      <a:ext cx="4417695" cy="2862580"/>
+                    </a:xfrm>
+                    <a:prstGeom prst="rect">
+                      <a:avLst/>
+                    </a:prstGeom>
+                  </pic:spPr>
+                </pic:pic>
+              </a:graphicData>
+            </a:graphic>
+          </wp:anchor>
+        </w:drawing>
+      </w:r>
+      <w:r>
+        <w:rPr>
+          <w:rFonts w:cstheme="minorHAnsi"/>
+          <w:color w:val="000000" w:themeColor="text1"/>
+        </w:rPr>
+        <w:t>The LJ potential calculates the intermolecular potential (</w:t>
+      </w:r>
+      <w:r>
+        <w:rPr>
+          <w:rStyle w:val="mi"/>
+          <w:rFonts w:ascii="MathJax_Math" w:hAnsi="MathJax_Math"/>
+          <w:i/>
+          <w:iCs/>
+        </w:rPr>
+        <w:t>V</w:t>
+      </w:r>
+      <w:r>
+        <w:rPr>
+          <w:rStyle w:val="mi"/>
+          <w:rFonts w:ascii="MathJax_Math" w:hAnsi="MathJax_Math"/>
+          <w:i/>
+          <w:iCs/>
+          <w:vertAlign w:val="subscript"/>
+        </w:rPr>
+        <w:t>LJ</w:t>
+      </w:r>
+      <w:r>
+        <w:rPr>
+          <w:rFonts w:cstheme="minorHAnsi"/>
+          <w:color w:val="000000" w:themeColor="text1"/>
+        </w:rPr>
+        <w:t>) between two atoms at a specified distance (</w:t>
+      </w:r>
+      <w:r>
+        <w:rPr>
+          <w:rStyle w:val="mi"/>
+          <w:rFonts w:ascii="MathJax_Math" w:hAnsi="MathJax_Math"/>
+          <w:i/>
+          <w:iCs/>
+        </w:rPr>
+        <w:t>r</w:t>
+      </w:r>
+      <w:r>
+        <w:rPr>
+          <w:rFonts w:cstheme="minorHAnsi"/>
+          <w:color w:val="000000" w:themeColor="text1"/>
+        </w:rPr>
+        <w:t>)</w:t>
+      </w:r>
+      <w:r>
+        <w:rPr>
+          <w:rFonts w:cstheme="minorHAnsi"/>
+          <w:color w:val="000000" w:themeColor="text1"/>
+        </w:rPr>
+        <w:t>, using the strength of attraction between the atoms (</w:t>
+      </w:r>
+      <w:r>
+        <w:rPr>
+          <w:rStyle w:val="mi"/>
+          <w:rFonts w:ascii="MathJax_Math" w:hAnsi="MathJax_Math"/>
+          <w:i/>
+          <w:iCs/>
+        </w:rPr>
+        <w:t>ϵ</w:t>
+      </w:r>
+      <w:r>
+        <w:rPr>
+          <w:rFonts w:cstheme="minorHAnsi"/>
+          <w:color w:val="000000" w:themeColor="text1"/>
+        </w:rPr>
+        <w:t>) and the distance where the potential is 0 (</w:t>
+      </w:r>
+      <w:bookmarkStart w:id="23" w:name="_Hlk174264839"/>
+      <w:r>
+        <w:rPr>
+          <w:rStyle w:val="mi"/>
+          <w:rFonts w:ascii="MathJax_Math" w:hAnsi="MathJax_Math"/>
+          <w:i/>
+          <w:iCs/>
+        </w:rPr>
+        <w:t>σ</w:t>
+      </w:r>
+      <w:bookmarkEnd w:id="23"/>
+      <w:r>
+        <w:rPr>
+          <w:rFonts w:cstheme="minorHAnsi"/>
+          <w:color w:val="000000" w:themeColor="text1"/>
+        </w:rPr>
+        <w:t xml:space="preserve">). This function expresses the repulsive force as </w:t>
+      </w:r>
+      <w:r>
+        <w:t>(</w:t>
+      </w:r>
+      <w:r>
+        <w:rPr>
+          <w:rStyle w:val="mi"/>
+          <w:rFonts w:ascii="MathJax_Math" w:hAnsi="MathJax_Math"/>
+          <w:i/>
+          <w:iCs/>
+        </w:rPr>
+        <w:t>σ</w:t>
+      </w:r>
+      <w:r>
+        <w:t>/r)</w:t>
+      </w:r>
+      <w:r>
+        <w:rPr>
+          <w:vertAlign w:val="superscript"/>
+        </w:rPr>
+        <w:t xml:space="preserve">12 </w:t>
+      </w:r>
+      <w:r>
+        <w:rPr>
+          <w:rFonts w:cstheme="minorHAnsi"/>
+          <w:color w:val="000000" w:themeColor="text1"/>
+        </w:rPr>
+        <w:t>while the attractive force is represented as (</w:t>
+      </w:r>
+      <w:r>
+        <w:rPr>
+          <w:rStyle w:val="mi"/>
+          <w:rFonts w:ascii="MathJax_Math" w:hAnsi="MathJax_Math"/>
+          <w:i/>
+          <w:iCs/>
+        </w:rPr>
+        <w:t>σ</w:t>
+      </w:r>
+      <w:r>
+        <w:rPr>
+          <w:rStyle w:val="mo"/>
+          <w:rFonts w:ascii="MathJax_Main" w:hAnsi="MathJax_Main"/>
+          <w:sz w:val="26"/>
+          <w:szCs w:val="26"/>
+        </w:rPr>
+        <w:t>/</w:t>
+      </w:r>
+      <w:r>
+        <w:rPr>
+          <w:rStyle w:val="mi"/>
+          <w:rFonts w:ascii="MathJax_Math" w:hAnsi="MathJax_Math"/>
+          <w:i/>
+          <w:iCs/>
+        </w:rPr>
+        <w:t>r</w:t>
+      </w:r>
+      <w:r>
+        <w:rPr>
+          <w:rFonts w:cstheme="minorHAnsi"/>
+          <w:color w:val="000000" w:themeColor="text1"/>
+        </w:rPr>
+        <w:t>)</w:t>
+      </w:r>
+      <w:r>
+        <w:rPr>
+          <w:rStyle w:val="mn"/>
+          <w:rFonts w:ascii="MathJax_Main" w:hAnsi="MathJax_Main"/>
+          <w:sz w:val="18"/>
+          <w:szCs w:val="18"/>
+          <w:vertAlign w:val="superscript"/>
+        </w:rPr>
+        <w:t>6</w:t>
+      </w:r>
+      <w:r>
+        <w:rPr>
+          <w:rStyle w:val="mn"/>
+          <w:rFonts w:ascii="MathJax_Main" w:hAnsi="MathJax_Main"/>
+          <w:sz w:val="18"/>
+          <w:szCs w:val="18"/>
+          <w:vertAlign w:val="superscript"/>
+        </w:rPr>
+        <w:t xml:space="preserve"> </w:t>
+      </w:r>
+      <w:r>
+        <w:rPr>
+          <w:rStyle w:val="mn"/>
+          <w:rFonts w:cstheme="minorHAnsi"/>
+        </w:rPr>
+        <w:fldChar w:fldCharType="begin"/>
+      </w:r>
+      <w:r>
+        <w:rPr>
+          <w:rStyle w:val="mn"/>
+          <w:rFonts w:cstheme="minorHAnsi"/>
+        </w:rPr>
+        <w:instrText xml:space="preserve"> ADDIN EN.CITE &lt;EndNote&gt;&lt;Cite&gt;&lt;Author&gt;Smit&lt;/Author&gt;&lt;Year&gt;1992&lt;/Year&gt;&lt;IDText&gt;Phase diagrams of Lennard‐Jones fluids&lt;/IDText&gt;&lt;DisplayText&gt;(Smit, 1992)&lt;/DisplayText&gt;&lt;record&gt;&lt;isbn&gt;0021-9606&lt;/isbn&gt;&lt;titles&gt;&lt;title&gt;Phase diagrams of Lennard‐Jones fluids&lt;/title&gt;&lt;secondary-title&gt;The Journal of chemical physics&lt;/secondary-title&gt;&lt;/titles&gt;&lt;pages&gt;8639-8640&lt;/pages&gt;&lt;number&gt;11&lt;/number&gt;&lt;contributors&gt;&lt;authors&gt;&lt;author&gt;Smit, BJTJ&lt;/author&gt;&lt;/authors&gt;&lt;/contributors&gt;&lt;added-date format="utc"&gt;1722715922&lt;/added-date&gt;&lt;ref-type name="Journal Article"&gt;17&lt;/ref-type&gt;&lt;dates&gt;&lt;year&gt;1992&lt;/year&gt;&lt;/dates&gt;&lt;rec-number&gt;236&lt;/rec-number&gt;&lt;last-updated-date format="utc"&gt;1722715922&lt;/last-updated-date&gt;&lt;volume&gt;96&lt;/volume&gt;&lt;/record&gt;&lt;/Cite&gt;&lt;/EndNote&gt;</w:instrText>
+      </w:r>
+      <w:r>
+        <w:rPr>
+          <w:rStyle w:val="mn"/>
+          <w:rFonts w:cstheme="minorHAnsi"/>
+        </w:rPr>
+        <w:fldChar w:fldCharType="separate"/>
+      </w:r>
+      <w:r>
+        <w:rPr>
+          <w:rStyle w:val="mn"/>
+          <w:rFonts w:cstheme="minorHAnsi"/>
+          <w:noProof/>
+        </w:rPr>
+        <w:t>(Smit, 1992)</w:t>
+      </w:r>
+      <w:r>
+        <w:rPr>
+          <w:rStyle w:val="mn"/>
+          <w:rFonts w:cstheme="minorHAnsi"/>
+        </w:rPr>
+        <w:fldChar w:fldCharType="end"/>
+      </w:r>
+      <w:r>
+        <w:rPr>
+          <w:rFonts w:cstheme="minorHAnsi"/>
+          <w:color w:val="000000" w:themeColor="text1"/>
+        </w:rPr>
+        <w:t xml:space="preserve">. As the atoms </w:t>
+      </w:r>
+      <w:r>
+        <w:rPr>
+          <w:rFonts w:cstheme="minorHAnsi"/>
+          <w:color w:val="000000" w:themeColor="text1"/>
+        </w:rPr>
+        <w:t xml:space="preserve">approach the minimum distance, there is a distance </w:t>
+      </w:r>
+      <w:r>
+        <w:rPr>
+          <w:rStyle w:val="mi"/>
+          <w:rFonts w:ascii="MathJax_Math" w:hAnsi="MathJax_Math"/>
+          <w:i/>
+          <w:iCs/>
+        </w:rPr>
+        <w:t>r</w:t>
+      </w:r>
+      <w:r>
+        <w:rPr>
+          <w:rFonts w:cstheme="minorHAnsi"/>
+          <w:color w:val="000000" w:themeColor="text1"/>
+        </w:rPr>
+        <w:t xml:space="preserve"> that corresponds to the tightest attraction between the atoms </w:t>
+      </w:r>
+      <w:bookmarkStart w:id="24" w:name="_Hlk174264793"/>
+      <w:r>
+        <w:rPr>
+          <w:rStyle w:val="mi"/>
+          <w:rFonts w:ascii="MathJax_Math" w:hAnsi="MathJax_Math"/>
+          <w:i/>
+          <w:iCs/>
+        </w:rPr>
+        <w:t>ϵ</w:t>
+      </w:r>
+      <w:bookmarkEnd w:id="24"/>
+      <w:r>
+        <w:rPr>
+          <w:rFonts w:cstheme="minorHAnsi"/>
+          <w:color w:val="000000" w:themeColor="text1"/>
+        </w:rPr>
+        <w:t>.</w:t>
+      </w:r>
+    </w:p>
+    <w:p>
+      <w:pPr>
+        <w:spacing w:after="0" w:line="480" w:lineRule="auto"/>
+        <w:jc w:val="both"/>
+        <w:rPr>
+          <w:rFonts w:cstheme="minorHAnsi"/>
+          <w:color w:val="000000" w:themeColor="text1"/>
+        </w:rPr>
+      </w:pPr>
+    </w:p>
+    <w:p>
+      <w:pPr>
+        <w:spacing w:after="0" w:line="480" w:lineRule="auto"/>
+        <w:jc w:val="both"/>
+        <w:rPr>
+          <w:rFonts w:cstheme="minorHAnsi"/>
+          <w:color w:val="000000" w:themeColor="text1"/>
+        </w:rPr>
+      </w:pPr>
+    </w:p>
+    <w:p>
+      <w:pPr>
+        <w:spacing w:after="0" w:line="480" w:lineRule="auto"/>
+        <w:ind w:firstLine="360"/>
+        <w:jc w:val="both"/>
+        <w:rPr>
+          <w:rFonts w:cstheme="minorHAnsi"/>
+          <w:color w:val="000000" w:themeColor="text1"/>
+        </w:rPr>
+      </w:pPr>
+      <w:r>
+        <w:rPr>
+          <w:rFonts w:cstheme="minorHAnsi"/>
+          <w:noProof/>
+          <w:color w:val="000000" w:themeColor="text1"/>
+        </w:rPr>
+        <w:lastRenderedPageBreak/>
+        <w:drawing>
+          <wp:anchor distT="0" distB="0" distL="114300" distR="114300" simplePos="0" relativeHeight="251704320" behindDoc="0" locked="0" layoutInCell="1" allowOverlap="1" wp14:anchorId="04AD86CE" wp14:editId="7F07ABE5">
+            <wp:simplePos x="0" y="0"/>
+            <wp:positionH relativeFrom="margin">
+              <wp:align>right</wp:align>
+            </wp:positionH>
+            <wp:positionV relativeFrom="paragraph">
+              <wp:posOffset>3754216</wp:posOffset>
+            </wp:positionV>
+            <wp:extent cx="5943600" cy="3030220"/>
+            <wp:effectExtent l="0" t="0" r="0" b="0"/>
+            <wp:wrapTopAndBottom/>
+            <wp:docPr id="469321896" name="Picture 15" descr="A close-up of a dna model&#10;&#10;Description automatically generated"/>
+            <wp:cNvGraphicFramePr>
+              <a:graphicFrameLocks xmlns:a="http://schemas.openxmlformats.org/drawingml/2006/main" noChangeAspect="1"/>
+            </wp:cNvGraphicFramePr>
+            <a:graphic xmlns:a="http://schemas.openxmlformats.org/drawingml/2006/main">
+              <a:graphicData uri="http://schemas.openxmlformats.org/drawingml/2006/picture">
+                <pic:pic xmlns:pic="http://schemas.openxmlformats.org/drawingml/2006/picture">
+                  <pic:nvPicPr>
+                    <pic:cNvPr id="469321896" name="Picture 15" descr="A close-up of a dna model&#10;&#10;Description automatically generated"/>
                     <pic:cNvPicPr/>
                   </pic:nvPicPr>
                   <pic:blipFill>
@@ -23790,7 +23751,7 @@
                   <pic:spPr>
                     <a:xfrm>
                       <a:off x="0" y="0"/>
-                      <a:ext cx="5659120" cy="3008630"/>
+                      <a:ext cx="5943600" cy="3030220"/>
                     </a:xfrm>
                     <a:prstGeom prst="rect">
                       <a:avLst/>
@@ -23799,12 +23760,6 @@
                 </pic:pic>
               </a:graphicData>
             </a:graphic>
-            <wp14:sizeRelH relativeFrom="margin">
-              <wp14:pctWidth>0</wp14:pctWidth>
-            </wp14:sizeRelH>
-            <wp14:sizeRelV relativeFrom="margin">
-              <wp14:pctHeight>0</wp14:pctHeight>
-            </wp14:sizeRelV>
           </wp:anchor>
         </w:drawing>
       </w:r>
@@ -23816,13 +23771,13 @@
         <mc:AlternateContent>
           <mc:Choice Requires="wps">
             <w:drawing>
-              <wp:anchor distT="45720" distB="45720" distL="114300" distR="114300" simplePos="0" relativeHeight="251695104" behindDoc="0" locked="0" layoutInCell="1" allowOverlap="1" wp14:anchorId="54656FE1" wp14:editId="3BE77CE3">
+              <wp:anchor distT="45720" distB="45720" distL="114300" distR="114300" simplePos="0" relativeHeight="251695104" behindDoc="0" locked="0" layoutInCell="1" allowOverlap="1" wp14:anchorId="54656FE1" wp14:editId="47485D0B">
                 <wp:simplePos x="0" y="0"/>
                 <wp:positionH relativeFrom="margin">
-                  <wp:posOffset>0</wp:posOffset>
+                  <wp:align>left</wp:align>
                 </wp:positionH>
                 <wp:positionV relativeFrom="paragraph">
-                  <wp:posOffset>6800504</wp:posOffset>
+                  <wp:posOffset>6783070</wp:posOffset>
                 </wp:positionV>
                 <wp:extent cx="5930900" cy="638810"/>
                 <wp:effectExtent l="0" t="0" r="0" b="8890"/>
@@ -23914,7 +23869,7 @@
           </mc:Choice>
           <mc:Fallback>
             <w:pict>
-              <v:shape w14:anchorId="54656FE1" id="_x0000_s1033" type="#_x0000_t202" style="position:absolute;left:0;text-align:left;margin-left:0;margin-top:535.45pt;width:467pt;height:50.3pt;z-index:251695104;visibility:visible;mso-wrap-style:square;mso-width-percent:0;mso-height-percent:0;mso-wrap-distance-left:9pt;mso-wrap-distance-top:3.6pt;mso-wrap-distance-right:9pt;mso-wrap-distance-bottom:3.6pt;mso-position-horizontal:absolute;mso-position-horizontal-relative:margin;mso-position-vertical:absolute;mso-position-vertical-relative:text;mso-width-percent:0;mso-height-percent:0;mso-width-relative:margin;mso-height-relative:margin;v-text-anchor:top" o:gfxdata="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" stroked="f">
+              <v:shape w14:anchorId="54656FE1" id="_x0000_s1033" type="#_x0000_t202" style="position:absolute;left:0;text-align:left;margin-left:0;margin-top:534.1pt;width:467pt;height:50.3pt;z-index:251695104;visibility:visible;mso-wrap-style:square;mso-width-percent:0;mso-height-percent:0;mso-wrap-distance-left:9pt;mso-wrap-distance-top:3.6pt;mso-wrap-distance-right:9pt;mso-wrap-distance-bottom:3.6pt;mso-position-horizontal:left;mso-position-horizontal-relative:margin;mso-position-vertical:absolute;mso-position-vertical-relative:text;mso-width-percent:0;mso-height-percent:0;mso-width-relative:margin;mso-height-relative:margin;v-text-anchor:top" o:gfxdata="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" stroked="f">
                 <v:textbox>
                   <w:txbxContent>
                     <w:p>
@@ -24364,365 +24319,9 @@
         <w:jc w:val="both"/>
         <w:rPr>
           <w:rFonts w:cstheme="minorHAnsi"/>
-        </w:rPr>
-      </w:pPr>
-      <w:r>
-        <w:rPr>
-          <w:rFonts w:cstheme="minorHAnsi"/>
-        </w:rPr>
-        <w:t xml:space="preserve">The contribution of van der Waals packing to </w:t>
-      </w:r>
-      <w:r>
-        <w:rPr>
-          <w:rFonts w:cstheme="minorHAnsi"/>
-        </w:rPr>
-        <w:t>MP</w:t>
-      </w:r>
-      <w:r>
-        <w:rPr>
-          <w:rFonts w:cstheme="minorHAnsi"/>
-        </w:rPr>
-        <w:t xml:space="preserve"> folding can be broken down into three distinct interactions: lipid-lipid packing, lipid-protein packing, and protein-protein</w:t>
-      </w:r>
-      <w:r>
-        <w:rPr>
-          <w:rFonts w:cstheme="minorHAnsi"/>
-        </w:rPr>
-        <w:t xml:space="preserve"> (or sidechain)</w:t>
-      </w:r>
-      <w:r>
-        <w:rPr>
-          <w:rFonts w:cstheme="minorHAnsi"/>
-        </w:rPr>
-        <w:t xml:space="preserve"> packing</w:t>
-      </w:r>
-      <w:r>
-        <w:rPr>
-          <w:rFonts w:cstheme="minorHAnsi"/>
-        </w:rPr>
-        <w:t>. Lipid-</w:t>
-      </w:r>
-      <w:r>
-        <w:rPr>
-          <w:rFonts w:cstheme="minorHAnsi"/>
-        </w:rPr>
-        <w:lastRenderedPageBreak/>
-        <w:t>lipid packing involv</w:t>
-      </w:r>
-      <w:r>
-        <w:rPr>
-          <w:rFonts w:cstheme="minorHAnsi"/>
-        </w:rPr>
-        <w:t>es</w:t>
-      </w:r>
-      <w:r>
-        <w:rPr>
-          <w:rFonts w:cstheme="minorHAnsi"/>
-        </w:rPr>
-        <w:t xml:space="preserve"> individual lipid molecules</w:t>
-      </w:r>
-      <w:r>
-        <w:rPr>
-          <w:rFonts w:cstheme="minorHAnsi"/>
-        </w:rPr>
-        <w:t xml:space="preserve"> nudged tightly against each </w:t>
-      </w:r>
-      <w:r>
-        <w:rPr>
-          <w:rFonts w:cstheme="minorHAnsi"/>
-        </w:rPr>
-        <w:t xml:space="preserve">other </w:t>
-      </w:r>
-      <w:r>
-        <w:rPr>
-          <w:rFonts w:cstheme="minorHAnsi"/>
-        </w:rPr>
-        <w:t>to</w:t>
-      </w:r>
-      <w:r>
-        <w:rPr>
-          <w:rFonts w:cstheme="minorHAnsi"/>
-        </w:rPr>
-        <w:t xml:space="preserve"> keep the bilayer assembled. Lipid-protein packing occurs between these lipid molecules and</w:t>
-      </w:r>
-      <w:r>
-        <w:rPr>
-          <w:rFonts w:cstheme="minorHAnsi"/>
-        </w:rPr>
-        <w:t xml:space="preserve"> the lipid exposed </w:t>
-      </w:r>
-      <w:r>
-        <w:rPr>
-          <w:rFonts w:cstheme="minorHAnsi"/>
-        </w:rPr>
-        <w:t>protein</w:t>
-      </w:r>
-      <w:r>
-        <w:rPr>
-          <w:rFonts w:cstheme="minorHAnsi"/>
-        </w:rPr>
-        <w:t xml:space="preserve"> shell</w:t>
-      </w:r>
-      <w:r>
-        <w:rPr>
-          <w:rFonts w:cstheme="minorHAnsi"/>
-        </w:rPr>
-        <w:t xml:space="preserve"> </w:t>
-      </w:r>
-      <w:r>
-        <w:rPr>
-          <w:rFonts w:cstheme="minorHAnsi"/>
-        </w:rPr>
-        <w:fldChar w:fldCharType="begin"/>
-      </w:r>
-      <w:r>
-        <w:rPr>
-          <w:rFonts w:cstheme="minorHAnsi"/>
-        </w:rPr>
-        <w:instrText xml:space="preserve"> ADDIN EN.CITE &lt;EndNote&gt;&lt;Cite&gt;&lt;Author&gt;Fattal&lt;/Author&gt;&lt;Year&gt;1995&lt;/Year&gt;&lt;IDText&gt;Lipid chain packing and lipid-protein interaction in membranes&lt;/IDText&gt;&lt;DisplayText&gt;(Fattal &amp;amp; Ben-Shaul, 1995)&lt;/DisplayText&gt;&lt;record&gt;&lt;isbn&gt;0378-4371&lt;/isbn&gt;&lt;titles&gt;&lt;title&gt;Lipid chain packing and lipid-protein interaction in membranes&lt;/title&gt;&lt;secondary-title&gt;Physica A: Statistical Mechanics and its Applications&lt;/secondary-title&gt;&lt;/titles&gt;&lt;pages&gt;192-216&lt;/pages&gt;&lt;number&gt;1-2&lt;/number&gt;&lt;contributors&gt;&lt;authors&gt;&lt;author&gt;Fattal, Deborah R&lt;/author&gt;&lt;author&gt;Ben-Shaul, Avinoam&lt;/author&gt;&lt;/authors&gt;&lt;/contributors&gt;&lt;added-date format="utc"&gt;1722718856&lt;/added-date&gt;&lt;ref-type name="Journal Article"&gt;17&lt;/ref-type&gt;&lt;dates&gt;&lt;year&gt;1995&lt;/year&gt;&lt;/dates&gt;&lt;rec-number&gt;240&lt;/rec-number&gt;&lt;last-updated-date format="utc"&gt;1722718856&lt;/last-updated-date&gt;&lt;volume&gt;220&lt;/volume&gt;&lt;/record&gt;&lt;/Cite&gt;&lt;/EndNote&gt;</w:instrText>
-      </w:r>
-      <w:r>
-        <w:rPr>
-          <w:rFonts w:cstheme="minorHAnsi"/>
-        </w:rPr>
-        <w:fldChar w:fldCharType="separate"/>
-      </w:r>
-      <w:r>
-        <w:rPr>
-          <w:rFonts w:cstheme="minorHAnsi"/>
-          <w:noProof/>
-        </w:rPr>
-        <w:t>(Fattal &amp; Ben-Shaul, 1995)</w:t>
-      </w:r>
-      <w:r>
-        <w:rPr>
-          <w:rFonts w:cstheme="minorHAnsi"/>
-        </w:rPr>
-        <w:fldChar w:fldCharType="end"/>
-      </w:r>
-      <w:r>
-        <w:rPr>
-          <w:rFonts w:cstheme="minorHAnsi"/>
-        </w:rPr>
-        <w:t xml:space="preserve">. </w:t>
-      </w:r>
-      <w:r>
-        <w:rPr>
-          <w:rFonts w:cstheme="minorHAnsi"/>
-        </w:rPr>
-        <w:t>S</w:t>
-      </w:r>
-      <w:r>
-        <w:rPr>
-          <w:rFonts w:cstheme="minorHAnsi"/>
-        </w:rPr>
-        <w:t xml:space="preserve">idechain packing focuses on the stability gained between </w:t>
-      </w:r>
-      <w:r>
-        <w:rPr>
-          <w:rFonts w:cstheme="minorHAnsi"/>
-        </w:rPr>
-        <w:t>fragments</w:t>
-      </w:r>
-      <w:r>
-        <w:rPr>
-          <w:rFonts w:cstheme="minorHAnsi"/>
-        </w:rPr>
-        <w:t xml:space="preserve"> of proteins in close contact</w:t>
-      </w:r>
-      <w:r>
-        <w:rPr>
-          <w:rFonts w:cstheme="minorHAnsi"/>
-        </w:rPr>
-        <w:t xml:space="preserve"> </w:t>
-      </w:r>
-      <w:r>
-        <w:rPr>
-          <w:rFonts w:cstheme="minorHAnsi"/>
-        </w:rPr>
-        <w:fldChar w:fldCharType="begin"/>
-      </w:r>
-      <w:r>
-        <w:rPr>
-          <w:rFonts w:cstheme="minorHAnsi"/>
-        </w:rPr>
-        <w:instrText xml:space="preserve"> ADDIN EN.CITE &lt;EndNote&gt;&lt;Cite&gt;&lt;Author&gt;Bromberg&lt;/Author&gt;&lt;Year&gt;1994&lt;/Year&gt;&lt;IDText&gt;Side‐chain entropy and packing in proteins&lt;/IDText&gt;&lt;DisplayText&gt;(Bromberg &amp;amp; Dill, 1994)&lt;/DisplayText&gt;&lt;record&gt;&lt;isbn&gt;0961-8368&lt;/isbn&gt;&lt;titles&gt;&lt;title&gt;Side‐chain entropy and packing in proteins&lt;/title&gt;&lt;secondary-title&gt;protein Science&lt;/secondary-title&gt;&lt;/titles&gt;&lt;pages&gt;997-1009&lt;/pages&gt;&lt;number&gt;7&lt;/number&gt;&lt;contributors&gt;&lt;authors&gt;&lt;author&gt;Bromberg, Sarina&lt;/author&gt;&lt;author&gt;Dill, Ken A&lt;/author&gt;&lt;/authors&gt;&lt;/contributors&gt;&lt;added-date format="utc"&gt;1722718566&lt;/added-date&gt;&lt;ref-type name="Journal Article"&gt;17&lt;/ref-type&gt;&lt;dates&gt;&lt;year&gt;1994&lt;/year&gt;&lt;/dates&gt;&lt;rec-number&gt;239&lt;/rec-number&gt;&lt;last-updated-date format="utc"&gt;1722718566&lt;/last-updated-date&gt;&lt;volume&gt;3&lt;/volume&gt;&lt;/record&gt;&lt;/Cite&gt;&lt;/EndNote&gt;</w:instrText>
-      </w:r>
-      <w:r>
-        <w:rPr>
-          <w:rFonts w:cstheme="minorHAnsi"/>
-        </w:rPr>
-        <w:fldChar w:fldCharType="separate"/>
-      </w:r>
-      <w:r>
-        <w:rPr>
-          <w:rFonts w:cstheme="minorHAnsi"/>
-          <w:noProof/>
-        </w:rPr>
-        <w:t>(Bromberg &amp; Dill, 1994)</w:t>
-      </w:r>
-      <w:r>
-        <w:rPr>
-          <w:rFonts w:cstheme="minorHAnsi"/>
-        </w:rPr>
-        <w:fldChar w:fldCharType="end"/>
-      </w:r>
-      <w:r>
-        <w:rPr>
-          <w:rFonts w:cstheme="minorHAnsi"/>
-        </w:rPr>
-        <w:t xml:space="preserve">. </w:t>
-      </w:r>
-      <w:r>
-        <w:rPr>
-          <w:rFonts w:cstheme="minorHAnsi"/>
-        </w:rPr>
-        <w:t>E</w:t>
-      </w:r>
-      <w:r>
-        <w:rPr>
-          <w:rFonts w:cstheme="minorHAnsi"/>
-        </w:rPr>
-        <w:t>ach of th</w:t>
-      </w:r>
-      <w:r>
-        <w:rPr>
-          <w:rFonts w:cstheme="minorHAnsi"/>
-        </w:rPr>
-        <w:t>ese</w:t>
-      </w:r>
-      <w:r>
-        <w:rPr>
-          <w:rFonts w:cstheme="minorHAnsi"/>
-        </w:rPr>
-        <w:t xml:space="preserve"> </w:t>
-      </w:r>
-      <w:r>
-        <w:rPr>
-          <w:rFonts w:cstheme="minorHAnsi"/>
-        </w:rPr>
-        <w:t>interactions</w:t>
-      </w:r>
-      <w:r>
-        <w:rPr>
-          <w:rFonts w:cstheme="minorHAnsi"/>
-        </w:rPr>
-        <w:t xml:space="preserve"> </w:t>
-      </w:r>
-      <w:r>
-        <w:rPr>
-          <w:rFonts w:cstheme="minorHAnsi"/>
-        </w:rPr>
-        <w:t>plays</w:t>
-      </w:r>
-      <w:r>
-        <w:rPr>
-          <w:rFonts w:cstheme="minorHAnsi"/>
-        </w:rPr>
-        <w:t xml:space="preserve"> a role</w:t>
-      </w:r>
-      <w:r>
-        <w:rPr>
-          <w:rFonts w:cstheme="minorHAnsi"/>
-        </w:rPr>
-        <w:t xml:space="preserve"> in</w:t>
-      </w:r>
-      <w:r>
-        <w:rPr>
-          <w:rFonts w:cstheme="minorHAnsi"/>
-        </w:rPr>
-        <w:t xml:space="preserve"> </w:t>
-      </w:r>
-      <w:r>
-        <w:rPr>
-          <w:rFonts w:cstheme="minorHAnsi"/>
-        </w:rPr>
-        <w:t xml:space="preserve">stabilizing </w:t>
-      </w:r>
-      <w:r>
-        <w:rPr>
-          <w:rFonts w:cstheme="minorHAnsi"/>
-        </w:rPr>
-        <w:t>an MP</w:t>
-      </w:r>
-      <w:r>
-        <w:rPr>
-          <w:rFonts w:cstheme="minorHAnsi"/>
-        </w:rPr>
-        <w:t xml:space="preserve"> </w:t>
-      </w:r>
-      <w:r>
-        <w:rPr>
-          <w:rFonts w:cstheme="minorHAnsi"/>
-        </w:rPr>
-        <w:t xml:space="preserve">in the bilayer. When an individual protein subunit is inserted into the membrane, it must destabilize the lipid-lipid packing </w:t>
-      </w:r>
-      <w:r>
-        <w:rPr>
-          <w:rFonts w:cstheme="minorHAnsi"/>
-        </w:rPr>
-        <w:t>with more favorable lipid-protein packing interactions. For protein-protein packing to occur, these newly formed lipid-protein interactions must be destabilized for a more favorable combination of protein-protein packing and lipid-lipid packing.</w:t>
-      </w:r>
-      <w:r>
-        <w:rPr>
-          <w:rFonts w:cstheme="minorHAnsi"/>
-        </w:rPr>
-        <w:t xml:space="preserve"> This assortment of packing interactions takes place to keep the lipid bilayer intact while the MP reaches its folded state. But simultaneously accounting for </w:t>
-      </w:r>
-      <w:r>
-        <w:rPr>
-          <w:rFonts w:cstheme="minorHAnsi"/>
-        </w:rPr>
-        <w:t>all</w:t>
-      </w:r>
-      <w:r>
-        <w:rPr>
-          <w:rFonts w:cstheme="minorHAnsi"/>
-        </w:rPr>
-        <w:t xml:space="preserve"> these interactions within the thermodynamics of MP folding is </w:t>
-      </w:r>
-      <w:r>
-        <w:rPr>
-          <w:rFonts w:cstheme="minorHAnsi"/>
-        </w:rPr>
-        <w:t>impractical</w:t>
-      </w:r>
-      <w:r>
-        <w:rPr>
-          <w:rFonts w:cstheme="minorHAnsi"/>
-        </w:rPr>
-        <w:t xml:space="preserve"> using current technologies.</w:t>
-      </w:r>
-      <w:r>
-        <w:rPr>
-          <w:rFonts w:cstheme="minorHAnsi"/>
-        </w:rPr>
-        <w:t xml:space="preserve"> </w:t>
-      </w:r>
-      <w:r>
-        <w:rPr>
-          <w:rFonts w:cstheme="minorHAnsi"/>
-        </w:rPr>
-        <w:t>Sidechain</w:t>
-      </w:r>
-      <w:r>
-        <w:rPr>
-          <w:rFonts w:cstheme="minorHAnsi"/>
-        </w:rPr>
-        <w:t xml:space="preserve"> packing</w:t>
-      </w:r>
-      <w:r>
-        <w:rPr>
-          <w:rFonts w:cstheme="minorHAnsi"/>
-        </w:rPr>
-        <w:t xml:space="preserve"> is a technically feasible starting point because of the ability to manipulate </w:t>
-      </w:r>
-      <w:r>
-        <w:rPr>
-          <w:rFonts w:cstheme="minorHAnsi"/>
-        </w:rPr>
-        <w:t>protein sequence and structure within a controlled environment.</w:t>
-      </w:r>
+          <w:color w:val="000000" w:themeColor="text1"/>
+        </w:rPr>
+      </w:pPr>
     </w:p>
     <w:p>
       <w:pPr>
@@ -24737,6 +24336,367 @@
         <w:rPr>
           <w:rFonts w:cstheme="minorHAnsi"/>
         </w:rPr>
+        <w:lastRenderedPageBreak/>
+        <w:t xml:space="preserve">The contribution of van der Waals packing to </w:t>
+      </w:r>
+      <w:r>
+        <w:rPr>
+          <w:rFonts w:cstheme="minorHAnsi"/>
+        </w:rPr>
+        <w:t>MP</w:t>
+      </w:r>
+      <w:r>
+        <w:rPr>
+          <w:rFonts w:cstheme="minorHAnsi"/>
+        </w:rPr>
+        <w:t xml:space="preserve"> folding can be broken down into three distinct interactions: lipid-lipid packing, lipid-protein packing, and protein-protein</w:t>
+      </w:r>
+      <w:r>
+        <w:rPr>
+          <w:rFonts w:cstheme="minorHAnsi"/>
+        </w:rPr>
+        <w:t xml:space="preserve"> (or sidechain)</w:t>
+      </w:r>
+      <w:r>
+        <w:rPr>
+          <w:rFonts w:cstheme="minorHAnsi"/>
+        </w:rPr>
+        <w:t xml:space="preserve"> packing</w:t>
+      </w:r>
+      <w:r>
+        <w:rPr>
+          <w:rFonts w:cstheme="minorHAnsi"/>
+        </w:rPr>
+        <w:t>. Lipid-lipid packing involv</w:t>
+      </w:r>
+      <w:r>
+        <w:rPr>
+          <w:rFonts w:cstheme="minorHAnsi"/>
+        </w:rPr>
+        <w:t>es</w:t>
+      </w:r>
+      <w:r>
+        <w:rPr>
+          <w:rFonts w:cstheme="minorHAnsi"/>
+        </w:rPr>
+        <w:t xml:space="preserve"> individual lipid molecules</w:t>
+      </w:r>
+      <w:r>
+        <w:rPr>
+          <w:rFonts w:cstheme="minorHAnsi"/>
+        </w:rPr>
+        <w:t xml:space="preserve"> nudged tightly against each </w:t>
+      </w:r>
+      <w:r>
+        <w:rPr>
+          <w:rFonts w:cstheme="minorHAnsi"/>
+        </w:rPr>
+        <w:t xml:space="preserve">other </w:t>
+      </w:r>
+      <w:r>
+        <w:rPr>
+          <w:rFonts w:cstheme="minorHAnsi"/>
+        </w:rPr>
+        <w:t>to</w:t>
+      </w:r>
+      <w:r>
+        <w:rPr>
+          <w:rFonts w:cstheme="minorHAnsi"/>
+        </w:rPr>
+        <w:t xml:space="preserve"> keep the bilayer assembled. Lipid-protein packing occurs between these lipid molecules and</w:t>
+      </w:r>
+      <w:r>
+        <w:rPr>
+          <w:rFonts w:cstheme="minorHAnsi"/>
+        </w:rPr>
+        <w:t xml:space="preserve"> the lipid exposed </w:t>
+      </w:r>
+      <w:r>
+        <w:rPr>
+          <w:rFonts w:cstheme="minorHAnsi"/>
+        </w:rPr>
+        <w:t>protein</w:t>
+      </w:r>
+      <w:r>
+        <w:rPr>
+          <w:rFonts w:cstheme="minorHAnsi"/>
+        </w:rPr>
+        <w:t xml:space="preserve"> shell</w:t>
+      </w:r>
+      <w:r>
+        <w:rPr>
+          <w:rFonts w:cstheme="minorHAnsi"/>
+        </w:rPr>
+        <w:t xml:space="preserve"> </w:t>
+      </w:r>
+      <w:r>
+        <w:rPr>
+          <w:rFonts w:cstheme="minorHAnsi"/>
+        </w:rPr>
+        <w:fldChar w:fldCharType="begin"/>
+      </w:r>
+      <w:r>
+        <w:rPr>
+          <w:rFonts w:cstheme="minorHAnsi"/>
+        </w:rPr>
+        <w:instrText xml:space="preserve"> ADDIN EN.CITE &lt;EndNote&gt;&lt;Cite&gt;&lt;Author&gt;Fattal&lt;/Author&gt;&lt;Year&gt;1995&lt;/Year&gt;&lt;IDText&gt;Lipid chain packing and lipid-protein interaction in membranes&lt;/IDText&gt;&lt;DisplayText&gt;(Fattal &amp;amp; Ben-Shaul, 1995)&lt;/DisplayText&gt;&lt;record&gt;&lt;isbn&gt;0378-4371&lt;/isbn&gt;&lt;titles&gt;&lt;title&gt;Lipid chain packing and lipid-protein interaction in membranes&lt;/title&gt;&lt;secondary-title&gt;Physica A: Statistical Mechanics and its Applications&lt;/secondary-title&gt;&lt;/titles&gt;&lt;pages&gt;192-216&lt;/pages&gt;&lt;number&gt;1-2&lt;/number&gt;&lt;contributors&gt;&lt;authors&gt;&lt;author&gt;Fattal, Deborah R&lt;/author&gt;&lt;author&gt;Ben-Shaul, Avinoam&lt;/author&gt;&lt;/authors&gt;&lt;/contributors&gt;&lt;added-date format="utc"&gt;1722718856&lt;/added-date&gt;&lt;ref-type name="Journal Article"&gt;17&lt;/ref-type&gt;&lt;dates&gt;&lt;year&gt;1995&lt;/year&gt;&lt;/dates&gt;&lt;rec-number&gt;240&lt;/rec-number&gt;&lt;last-updated-date format="utc"&gt;1722718856&lt;/last-updated-date&gt;&lt;volume&gt;220&lt;/volume&gt;&lt;/record&gt;&lt;/Cite&gt;&lt;/EndNote&gt;</w:instrText>
+      </w:r>
+      <w:r>
+        <w:rPr>
+          <w:rFonts w:cstheme="minorHAnsi"/>
+        </w:rPr>
+        <w:fldChar w:fldCharType="separate"/>
+      </w:r>
+      <w:r>
+        <w:rPr>
+          <w:rFonts w:cstheme="minorHAnsi"/>
+          <w:noProof/>
+        </w:rPr>
+        <w:t>(Fattal &amp; Ben-Shaul, 1995)</w:t>
+      </w:r>
+      <w:r>
+        <w:rPr>
+          <w:rFonts w:cstheme="minorHAnsi"/>
+        </w:rPr>
+        <w:fldChar w:fldCharType="end"/>
+      </w:r>
+      <w:r>
+        <w:rPr>
+          <w:rFonts w:cstheme="minorHAnsi"/>
+        </w:rPr>
+        <w:t xml:space="preserve">. </w:t>
+      </w:r>
+      <w:r>
+        <w:rPr>
+          <w:rFonts w:cstheme="minorHAnsi"/>
+        </w:rPr>
+        <w:t>S</w:t>
+      </w:r>
+      <w:r>
+        <w:rPr>
+          <w:rFonts w:cstheme="minorHAnsi"/>
+        </w:rPr>
+        <w:t xml:space="preserve">idechain packing focuses on the stability gained between </w:t>
+      </w:r>
+      <w:r>
+        <w:rPr>
+          <w:rFonts w:cstheme="minorHAnsi"/>
+        </w:rPr>
+        <w:t>fragments</w:t>
+      </w:r>
+      <w:r>
+        <w:rPr>
+          <w:rFonts w:cstheme="minorHAnsi"/>
+        </w:rPr>
+        <w:t xml:space="preserve"> of proteins in close contact</w:t>
+      </w:r>
+      <w:r>
+        <w:rPr>
+          <w:rFonts w:cstheme="minorHAnsi"/>
+        </w:rPr>
+        <w:t xml:space="preserve"> </w:t>
+      </w:r>
+      <w:r>
+        <w:rPr>
+          <w:rFonts w:cstheme="minorHAnsi"/>
+        </w:rPr>
+        <w:fldChar w:fldCharType="begin"/>
+      </w:r>
+      <w:r>
+        <w:rPr>
+          <w:rFonts w:cstheme="minorHAnsi"/>
+        </w:rPr>
+        <w:instrText xml:space="preserve"> ADDIN EN.CITE &lt;EndNote&gt;&lt;Cite&gt;&lt;Author&gt;Bromberg&lt;/Author&gt;&lt;Year&gt;1994&lt;/Year&gt;&lt;IDText&gt;Side‐chain entropy and packing in proteins&lt;/IDText&gt;&lt;DisplayText&gt;(Bromberg &amp;amp; Dill, 1994)&lt;/DisplayText&gt;&lt;record&gt;&lt;isbn&gt;0961-8368&lt;/isbn&gt;&lt;titles&gt;&lt;title&gt;Side‐chain entropy and packing in proteins&lt;/title&gt;&lt;secondary-title&gt;protein Science&lt;/secondary-title&gt;&lt;/titles&gt;&lt;pages&gt;997-1009&lt;/pages&gt;&lt;number&gt;7&lt;/number&gt;&lt;contributors&gt;&lt;authors&gt;&lt;author&gt;Bromberg, Sarina&lt;/author&gt;&lt;author&gt;Dill, Ken A&lt;/author&gt;&lt;/authors&gt;&lt;/contributors&gt;&lt;added-date format="utc"&gt;1722718566&lt;/added-date&gt;&lt;ref-type name="Journal Article"&gt;17&lt;/ref-type&gt;&lt;dates&gt;&lt;year&gt;1994&lt;/year&gt;&lt;/dates&gt;&lt;rec-number&gt;239&lt;/rec-number&gt;&lt;last-updated-date format="utc"&gt;1722718566&lt;/last-updated-date&gt;&lt;volume&gt;3&lt;/volume&gt;&lt;/record&gt;&lt;/Cite&gt;&lt;/EndNote&gt;</w:instrText>
+      </w:r>
+      <w:r>
+        <w:rPr>
+          <w:rFonts w:cstheme="minorHAnsi"/>
+        </w:rPr>
+        <w:fldChar w:fldCharType="separate"/>
+      </w:r>
+      <w:r>
+        <w:rPr>
+          <w:rFonts w:cstheme="minorHAnsi"/>
+          <w:noProof/>
+        </w:rPr>
+        <w:t>(Bromberg &amp; Dill, 1994)</w:t>
+      </w:r>
+      <w:r>
+        <w:rPr>
+          <w:rFonts w:cstheme="minorHAnsi"/>
+        </w:rPr>
+        <w:fldChar w:fldCharType="end"/>
+      </w:r>
+      <w:r>
+        <w:rPr>
+          <w:rFonts w:cstheme="minorHAnsi"/>
+        </w:rPr>
+        <w:t xml:space="preserve">. </w:t>
+      </w:r>
+      <w:r>
+        <w:rPr>
+          <w:rFonts w:cstheme="minorHAnsi"/>
+        </w:rPr>
+        <w:t>E</w:t>
+      </w:r>
+      <w:r>
+        <w:rPr>
+          <w:rFonts w:cstheme="minorHAnsi"/>
+        </w:rPr>
+        <w:t>ach of th</w:t>
+      </w:r>
+      <w:r>
+        <w:rPr>
+          <w:rFonts w:cstheme="minorHAnsi"/>
+        </w:rPr>
+        <w:t>ese</w:t>
+      </w:r>
+      <w:r>
+        <w:rPr>
+          <w:rFonts w:cstheme="minorHAnsi"/>
+        </w:rPr>
+        <w:t xml:space="preserve"> </w:t>
+      </w:r>
+      <w:r>
+        <w:rPr>
+          <w:rFonts w:cstheme="minorHAnsi"/>
+        </w:rPr>
+        <w:t>interactions</w:t>
+      </w:r>
+      <w:r>
+        <w:rPr>
+          <w:rFonts w:cstheme="minorHAnsi"/>
+        </w:rPr>
+        <w:t xml:space="preserve"> </w:t>
+      </w:r>
+      <w:r>
+        <w:rPr>
+          <w:rFonts w:cstheme="minorHAnsi"/>
+        </w:rPr>
+        <w:t>plays</w:t>
+      </w:r>
+      <w:r>
+        <w:rPr>
+          <w:rFonts w:cstheme="minorHAnsi"/>
+        </w:rPr>
+        <w:t xml:space="preserve"> a role</w:t>
+      </w:r>
+      <w:r>
+        <w:rPr>
+          <w:rFonts w:cstheme="minorHAnsi"/>
+        </w:rPr>
+        <w:t xml:space="preserve"> in</w:t>
+      </w:r>
+      <w:r>
+        <w:rPr>
+          <w:rFonts w:cstheme="minorHAnsi"/>
+        </w:rPr>
+        <w:t xml:space="preserve"> </w:t>
+      </w:r>
+      <w:r>
+        <w:rPr>
+          <w:rFonts w:cstheme="minorHAnsi"/>
+        </w:rPr>
+        <w:t xml:space="preserve">stabilizing </w:t>
+      </w:r>
+      <w:r>
+        <w:rPr>
+          <w:rFonts w:cstheme="minorHAnsi"/>
+        </w:rPr>
+        <w:t>an MP</w:t>
+      </w:r>
+      <w:r>
+        <w:rPr>
+          <w:rFonts w:cstheme="minorHAnsi"/>
+        </w:rPr>
+        <w:t xml:space="preserve"> </w:t>
+      </w:r>
+      <w:r>
+        <w:rPr>
+          <w:rFonts w:cstheme="minorHAnsi"/>
+        </w:rPr>
+        <w:t xml:space="preserve">in the bilayer. When an individual protein subunit is inserted into the membrane, it must destabilize the lipid-lipid packing </w:t>
+      </w:r>
+      <w:r>
+        <w:rPr>
+          <w:rFonts w:cstheme="minorHAnsi"/>
+        </w:rPr>
+        <w:t>with more favorable lipid-protein packing interactions. For protein-protein packing to occur, these newly formed lipid-protein interactions must be destabilized for a more favorable combination of protein-protein packing and lipid-lipid packing.</w:t>
+      </w:r>
+      <w:r>
+        <w:rPr>
+          <w:rFonts w:cstheme="minorHAnsi"/>
+        </w:rPr>
+        <w:t xml:space="preserve"> This assortment of packing interactions takes place to keep the lipid bilayer intact while the MP reaches its folded state. But simultaneously accounting for </w:t>
+      </w:r>
+      <w:r>
+        <w:rPr>
+          <w:rFonts w:cstheme="minorHAnsi"/>
+        </w:rPr>
+        <w:t>all</w:t>
+      </w:r>
+      <w:r>
+        <w:rPr>
+          <w:rFonts w:cstheme="minorHAnsi"/>
+        </w:rPr>
+        <w:t xml:space="preserve"> these interactions within the thermodynamics of MP folding is </w:t>
+      </w:r>
+      <w:r>
+        <w:rPr>
+          <w:rFonts w:cstheme="minorHAnsi"/>
+        </w:rPr>
+        <w:t>impractical</w:t>
+      </w:r>
+      <w:r>
+        <w:rPr>
+          <w:rFonts w:cstheme="minorHAnsi"/>
+        </w:rPr>
+        <w:t xml:space="preserve"> using current technologies.</w:t>
+      </w:r>
+      <w:r>
+        <w:rPr>
+          <w:rFonts w:cstheme="minorHAnsi"/>
+        </w:rPr>
+        <w:t xml:space="preserve"> </w:t>
+      </w:r>
+      <w:r>
+        <w:rPr>
+          <w:rFonts w:cstheme="minorHAnsi"/>
+        </w:rPr>
+        <w:t>Sidechain</w:t>
+      </w:r>
+      <w:r>
+        <w:rPr>
+          <w:rFonts w:cstheme="minorHAnsi"/>
+        </w:rPr>
+        <w:t xml:space="preserve"> packing</w:t>
+      </w:r>
+      <w:r>
+        <w:rPr>
+          <w:rFonts w:cstheme="minorHAnsi"/>
+        </w:rPr>
+        <w:t xml:space="preserve"> is a technically feasible starting point because of the ability to manipulate </w:t>
+      </w:r>
+      <w:r>
+        <w:rPr>
+          <w:rFonts w:cstheme="minorHAnsi"/>
+        </w:rPr>
+        <w:t>protein sequence and structure within a controlled environment.</w:t>
+      </w:r>
+    </w:p>
+    <w:p>
+      <w:pPr>
+        <w:spacing w:after="0" w:line="480" w:lineRule="auto"/>
+        <w:ind w:firstLine="360"/>
+        <w:jc w:val="both"/>
+        <w:rPr>
+          <w:rFonts w:cstheme="minorHAnsi"/>
+        </w:rPr>
+      </w:pPr>
+      <w:r>
+        <w:rPr>
+          <w:rFonts w:cstheme="minorHAnsi"/>
+        </w:rPr>
         <w:t xml:space="preserve">Previous research has demonstrated that disruption of </w:t>
       </w:r>
       <w:r>
@@ -24973,8 +24933,8 @@
           <w:bCs w:val="0"/>
         </w:rPr>
       </w:pPr>
-      <w:bookmarkStart w:id="23" w:name="_Toc161323352"/>
-      <w:bookmarkStart w:id="24" w:name="_Toc173587126"/>
+      <w:bookmarkStart w:id="25" w:name="_Toc161323352"/>
+      <w:bookmarkStart w:id="26" w:name="_Toc174261647"/>
       <w:r>
         <w:rPr>
           <w:rStyle w:val="Strong"/>
@@ -25016,8 +24976,8 @@
         </w:rPr>
         <w:t>verview</w:t>
       </w:r>
-      <w:bookmarkEnd w:id="23"/>
-      <w:bookmarkEnd w:id="24"/>
+      <w:bookmarkEnd w:id="25"/>
+      <w:bookmarkEnd w:id="26"/>
     </w:p>
     <w:p>
       <w:pPr>
@@ -25099,7 +25059,19 @@
         <w:t>found</w:t>
       </w:r>
       <w:r>
-        <w:t xml:space="preserve"> that van der Waals packing is a weak driving force that leads to association of MP homodimers. </w:t>
+        <w:t xml:space="preserve"> that van der Waals packing is a weak </w:t>
+      </w:r>
+      <w:r>
+        <w:t>design principle for MP</w:t>
+      </w:r>
+      <w:r>
+        <w:t xml:space="preserve"> homodimer</w:t>
+      </w:r>
+      <w:r>
+        <w:t xml:space="preserve"> association</w:t>
+      </w:r>
+      <w:r>
+        <w:t xml:space="preserve">. </w:t>
       </w:r>
       <w:r>
         <w:t>I data mined the P</w:t>
@@ -25117,7 +25089,13 @@
         <w:t xml:space="preserve"> structures</w:t>
       </w:r>
       <w:r>
-        <w:t xml:space="preserve"> to determine the best structures for computational design</w:t>
+        <w:t xml:space="preserve"> to determine the best </w:t>
+      </w:r>
+      <w:r>
+        <w:t xml:space="preserve">TMH </w:t>
+      </w:r>
+      <w:r>
+        <w:t>structures for computational design</w:t>
       </w:r>
       <w:r>
         <w:t>, developed a</w:t>
@@ -25141,25 +25119,28 @@
         <w:t xml:space="preserve">designs </w:t>
       </w:r>
       <w:r>
-        <w:t xml:space="preserve">to association. </w:t>
-      </w:r>
-      <w:r>
-        <w:t xml:space="preserve">I found that </w:t>
-      </w:r>
-      <w:r>
-        <w:t xml:space="preserve">packing drives my </w:t>
-      </w:r>
-      <w:r>
-        <w:t>designed proteins</w:t>
-      </w:r>
-      <w:r>
-        <w:t xml:space="preserve"> to</w:t>
+        <w:t>to association</w:t>
+      </w:r>
+      <w:r>
+        <w:t xml:space="preserve"> using high-throughput sort-seq</w:t>
+      </w:r>
+      <w:r>
+        <w:t xml:space="preserve">. </w:t>
+      </w:r>
+      <w:r>
+        <w:t>I found that</w:t>
+      </w:r>
+      <w:r>
+        <w:t xml:space="preserve"> proteins designed using</w:t>
       </w:r>
       <w:r>
         <w:t xml:space="preserve"> </w:t>
       </w:r>
       <w:r>
-        <w:t xml:space="preserve">associate </w:t>
+        <w:t>van der Waals packing</w:t>
+      </w:r>
+      <w:r>
+        <w:t xml:space="preserve"> associate </w:t>
       </w:r>
       <w:r>
         <w:t>mildly</w:t>
@@ -25174,11 +25155,7 @@
         <w:t>ed</w:t>
       </w:r>
       <w:r>
-        <w:t xml:space="preserve"> to </w:t>
-      </w:r>
-      <w:proofErr w:type="spellStart"/>
-      <w:r>
-        <w:t>GAS</w:t>
+        <w:t xml:space="preserve"> to GAS</w:t>
       </w:r>
       <w:r>
         <w:rPr>
@@ -25186,21 +25163,26 @@
         </w:rPr>
         <w:t>right</w:t>
       </w:r>
-      <w:proofErr w:type="spellEnd"/>
       <w:r>
         <w:t xml:space="preserve"> </w:t>
       </w:r>
       <w:r>
-        <w:t>proteins</w:t>
-      </w:r>
-      <w:r>
-        <w:t xml:space="preserve"> t</w:t>
+        <w:t xml:space="preserve">designs </w:t>
+      </w:r>
+      <w:r>
+        <w:t>t</w:t>
       </w:r>
       <w:r>
         <w:t>hat rely on</w:t>
       </w:r>
       <w:r>
-        <w:t xml:space="preserve"> both hydrogen bonding and van der Waals packing.</w:t>
+        <w:t xml:space="preserve"> </w:t>
+      </w:r>
+      <w:r>
+        <w:t xml:space="preserve">a combination of </w:t>
+      </w:r>
+      <w:r>
+        <w:t>hydrogen bonding and van der Waals packing.</w:t>
       </w:r>
     </w:p>
     <w:p>
@@ -25223,19 +25205,25 @@
         <w:t xml:space="preserve">I discuss </w:t>
       </w:r>
       <w:r>
-        <w:t>my protein design method</w:t>
+        <w:t xml:space="preserve">my </w:t>
+      </w:r>
+      <w:r>
+        <w:t>computational methods</w:t>
       </w:r>
       <w:r>
         <w:t>.</w:t>
       </w:r>
       <w:r>
-        <w:t xml:space="preserve"> With improving experimental technologies, many studies at the forefront of research utilize a combination of high-throughput experiments and computational analysis. </w:t>
+        <w:t xml:space="preserve"> With improving experimental technologies, many studies at the forefront of research utilize a combination of high-throughput experiments and computational analysis.</w:t>
       </w:r>
       <w:r>
         <w:t xml:space="preserve"> My research </w:t>
       </w:r>
       <w:r>
-        <w:t>paired high-throughput experiments with</w:t>
+        <w:t>coupled</w:t>
+      </w:r>
+      <w:r>
+        <w:t xml:space="preserve"> high-throughput experiments with</w:t>
       </w:r>
       <w:r>
         <w:t xml:space="preserve"> </w:t>
@@ -25246,11 +25234,9 @@
       <w:r>
         <w:t xml:space="preserve"> </w:t>
       </w:r>
-      <w:proofErr w:type="gramStart"/>
-      <w:r>
-        <w:t>explore</w:t>
-      </w:r>
-      <w:proofErr w:type="gramEnd"/>
+      <w:r>
+        <w:t>to explore</w:t>
+      </w:r>
       <w:r>
         <w:t xml:space="preserve"> th</w:t>
       </w:r>
@@ -25264,40 +25250,58 @@
         <w:t xml:space="preserve"> in a large range of structures</w:t>
       </w:r>
       <w:r>
-        <w:t xml:space="preserve">. I detail the computational </w:t>
-      </w:r>
-      <w:r>
-        <w:t xml:space="preserve">tools used </w:t>
-      </w:r>
-      <w:r>
-        <w:t>for</w:t>
-      </w:r>
-      <w:r>
-        <w:t xml:space="preserve"> my project that </w:t>
-      </w:r>
-      <w:r>
-        <w:t>involves</w:t>
+        <w:t>.</w:t>
       </w:r>
       <w:r>
         <w:t xml:space="preserve"> </w:t>
       </w:r>
       <w:r>
-        <w:t>data</w:t>
+        <w:t>I d</w:t>
+      </w:r>
+      <w:r>
+        <w:t>iscuss rationale for decisions made during the development of my design algorithm and data analysis</w:t>
+      </w:r>
+      <w:r>
+        <w:t xml:space="preserve">, including </w:t>
+      </w:r>
+      <w:r>
+        <w:t xml:space="preserve">the </w:t>
+      </w:r>
+      <w:r>
+        <w:t xml:space="preserve">development of energy terms, choosing different interfaces, and converting </w:t>
+      </w:r>
+      <w:r>
+        <w:t xml:space="preserve">sort-seq </w:t>
+      </w:r>
+      <w:r>
+        <w:t>reconstructed fluorescence to TOXGREEN. I also include</w:t>
+      </w:r>
+      <w:r>
+        <w:t xml:space="preserve"> hydrogen bonding experiments that are not featured in my paper, and detail</w:t>
+      </w:r>
+      <w:r>
+        <w:t xml:space="preserve"> programs </w:t>
+      </w:r>
+      <w:r>
+        <w:t>used in my research</w:t>
+      </w:r>
+      <w:r>
+        <w:t>,</w:t>
+      </w:r>
+      <w:r>
+        <w:t xml:space="preserve"> aiming </w:t>
+      </w:r>
+      <w:r>
+        <w:t xml:space="preserve">to convey my methods </w:t>
+      </w:r>
+      <w:r>
+        <w:t xml:space="preserve">so </w:t>
+      </w:r>
+      <w:r>
+        <w:t>that they can be implemented in future research.</w:t>
       </w:r>
       <w:r>
         <w:t xml:space="preserve"> </w:t>
-      </w:r>
-      <w:r>
-        <w:t>mining</w:t>
-      </w:r>
-      <w:r>
-        <w:t xml:space="preserve"> of the PDB and the development of my protein</w:t>
-      </w:r>
-      <w:r>
-        <w:t xml:space="preserve"> design algorithm</w:t>
-      </w:r>
-      <w:r>
-        <w:t>.</w:t>
       </w:r>
     </w:p>
     <w:p>
@@ -25338,16 +25342,32 @@
         <w:t>expand</w:t>
       </w:r>
       <w:r>
-        <w:t xml:space="preserve"> my protein design algorithm, detailing how to design heterodimers. Finally, I explore how my algorithm </w:t>
-      </w:r>
-      <w:r>
-        <w:t>can be improved</w:t>
-      </w:r>
-      <w:r>
-        <w:t xml:space="preserve"> using </w:t>
-      </w:r>
-      <w:r>
-        <w:t>tools available today.</w:t>
+        <w:t xml:space="preserve"> my protein design algorithm, </w:t>
+      </w:r>
+      <w:r>
+        <w:t>including</w:t>
+      </w:r>
+      <w:r>
+        <w:t xml:space="preserve"> how to design </w:t>
+      </w:r>
+      <w:r>
+        <w:lastRenderedPageBreak/>
+        <w:t>heterodimers</w:t>
+      </w:r>
+      <w:r>
+        <w:t>, adapting our sequence entropy into a pairwise term, and training of energy terms to improve our designs in regions outside of GAS</w:t>
+      </w:r>
+      <w:r>
+        <w:rPr>
+          <w:vertAlign w:val="subscript"/>
+        </w:rPr>
+        <w:t>right</w:t>
+      </w:r>
+      <w:r>
+        <w:t>. I include a section aimed to address a weakness in sort-seq, discussing how to detect our protein concentrations in high-throughput</w:t>
+      </w:r>
+      <w:r>
+        <w:t xml:space="preserve">. </w:t>
       </w:r>
     </w:p>
     <w:p>
@@ -25396,20 +25416,31 @@
         <w:t>with simplified</w:t>
       </w:r>
       <w:r>
+        <w:t xml:space="preserve"> term</w:t>
+      </w:r>
+      <w:r>
+        <w:t>inology</w:t>
+      </w:r>
+      <w:r>
+        <w:t xml:space="preserve"> while simultaneously reflecting on</w:t>
+      </w:r>
+      <w:r>
+        <w:t xml:space="preserve"> key</w:t>
+      </w:r>
+      <w:r>
         <w:t xml:space="preserve"> </w:t>
       </w:r>
       <w:r>
-        <w:lastRenderedPageBreak/>
-        <w:t>term</w:t>
-      </w:r>
-      <w:r>
-        <w:t>inology</w:t>
-      </w:r>
-      <w:r>
-        <w:t xml:space="preserve"> while simultaneously reflecting on </w:t>
-      </w:r>
-      <w:r>
-        <w:t>moments during graduate school</w:t>
+        <w:t xml:space="preserve">moments during </w:t>
+      </w:r>
+      <w:r>
+        <w:t xml:space="preserve">my </w:t>
+      </w:r>
+      <w:r>
+        <w:t>graduate school</w:t>
+      </w:r>
+      <w:r>
+        <w:t xml:space="preserve"> journey</w:t>
       </w:r>
       <w:r>
         <w:t xml:space="preserve">, </w:t>
@@ -25427,7 +25458,7 @@
         <w:t>my research</w:t>
       </w:r>
       <w:r>
-        <w:t xml:space="preserve"> affected my physical, emotional, and mental well-being.</w:t>
+        <w:t xml:space="preserve"> affected my emotional and mental well-being.</w:t>
       </w:r>
       <w:r>
         <w:t xml:space="preserve"> </w:t>
@@ -25460,7 +25491,7 @@
       <w:pPr>
         <w:pStyle w:val="ThesisTOC"/>
       </w:pPr>
-      <w:bookmarkStart w:id="25" w:name="_Toc173587127"/>
+      <w:bookmarkStart w:id="27" w:name="_Toc174261648"/>
       <w:r>
         <w:rPr>
           <w:rStyle w:val="Strong"/>
@@ -25494,7 +25525,7 @@
         </w:rPr>
         <w:t>References</w:t>
       </w:r>
-      <w:bookmarkEnd w:id="25"/>
+      <w:bookmarkEnd w:id="27"/>
     </w:p>
     <w:p>
       <w:pPr>
@@ -28187,6 +28218,24 @@
         <w:spacing w:after="240"/>
       </w:pPr>
       <w:r>
+        <w:t xml:space="preserve">Lennard-Jones potential. (2024). </w:t>
+      </w:r>
+      <w:r>
+        <w:rPr>
+          <w:i/>
+        </w:rPr>
+        <w:t>Wikipedia</w:t>
+      </w:r>
+      <w:r>
+        <w:t xml:space="preserve">. </w:t>
+      </w:r>
+    </w:p>
+    <w:p>
+      <w:pPr>
+        <w:pStyle w:val="EndNoteBibliography"/>
+        <w:spacing w:after="240"/>
+      </w:pPr>
+      <w:r>
         <w:t xml:space="preserve">Li, E., You, M., &amp; Hristova, K. (2006). FGFR3 dimer stabilization due to a single amino acid pathogenic mutation. </w:t>
       </w:r>
       <w:r>
@@ -28366,6 +28415,7 @@
         <w:spacing w:after="240"/>
       </w:pPr>
       <w:r>
+        <w:lastRenderedPageBreak/>
         <w:t xml:space="preserve">MacKenzie, K. R., &amp; Engelman, D. M. (1998). Structure-based prediction of the stability of transmembrane helix-helix interactions: the sequence dependence of glycophorin A dimerization. </w:t>
       </w:r>
       <w:r>
@@ -28404,7 +28454,6 @@
         <w:spacing w:after="240"/>
       </w:pPr>
       <w:r>
-        <w:lastRenderedPageBreak/>
         <w:t xml:space="preserve">MacKenzie, K. R., Prestegard, J. H., &amp; Engelman, D. M. (1997). A transmembrane helix dimer: structure and implications. </w:t>
       </w:r>
       <w:r>
@@ -28790,6 +28839,7 @@
         <w:spacing w:after="240"/>
       </w:pPr>
       <w:r>
+        <w:lastRenderedPageBreak/>
         <w:t xml:space="preserve">Mravic, M., Thomaston, J. L., Tucker, M., Solomon, P. E., Liu, L., &amp; DeGrado, W. F. (2019). Packing of apolar side chains enables accurate design of highly stable membrane proteins. </w:t>
       </w:r>
       <w:r>
@@ -28828,7 +28878,6 @@
         <w:spacing w:after="240"/>
       </w:pPr>
       <w:r>
-        <w:lastRenderedPageBreak/>
         <w:t xml:space="preserve">Mueller, B. K., Subramaniam, S., &amp; Senes, A. (2014). A frequent, GxxxG-mediated, transmembrane association motif is optimized for the formation of interhelical Cα-H hydrogen bonds. </w:t>
       </w:r>
       <w:r>
@@ -29312,6 +29361,7 @@
         <w:spacing w:after="240"/>
       </w:pPr>
       <w:r>
+        <w:lastRenderedPageBreak/>
         <w:t xml:space="preserve">RICHARDSON, J. S., KEEDY, D. A., &amp; RICHARDSON, D. C. “THE PLOT” THICKENS: MORE DATA, MORE DIMENSIONS, MORE USES. In </w:t>
       </w:r>
       <w:r>
@@ -29341,7 +29391,6 @@
         <w:spacing w:after="240"/>
       </w:pPr>
       <w:r>
-        <w:lastRenderedPageBreak/>
         <w:t xml:space="preserve">Roberts, J. B., Nava, A. A., Pearson, A. N., Incha, M. R., Valencia, L. E., Ma, M.,…Keasling, J. D. (2024). Foldy: An open-source web application for interactive protein structure analysis. </w:t>
       </w:r>
       <w:r>
@@ -29823,6 +29872,7 @@
         <w:spacing w:after="240"/>
       </w:pPr>
       <w:r>
+        <w:lastRenderedPageBreak/>
         <w:t xml:space="preserve">Subramaniam, S., &amp; Senes, A. (2012). An energy-based conformer library for side chain optimization: improved prediction and adjustable sampling. </w:t>
       </w:r>
       <w:r>
@@ -29879,7 +29929,6 @@
         <w:spacing w:after="240"/>
       </w:pPr>
       <w:r>
-        <w:lastRenderedPageBreak/>
         <w:t xml:space="preserve">Tarassov, K., Messier, V., Landry, C. R., Radinovic, S., Molina, M. M. S., Shames, I.,…Michnick, S. W. (2008). An in vivo map of the yeast protein interactome. </w:t>
       </w:r>
       <w:r>
@@ -30283,6 +30332,7 @@
         <w:spacing w:after="240"/>
       </w:pPr>
       <w:r>
+        <w:lastRenderedPageBreak/>
         <w:t xml:space="preserve">Walters, R. F., &amp; DeGrado, W. F. (2006). Helix-packing motifs in membrane proteins. </w:t>
       </w:r>
       <w:r>
@@ -30359,7 +30409,6 @@
         <w:spacing w:after="240"/>
       </w:pPr>
       <w:r>
-        <w:lastRenderedPageBreak/>
         <w:t xml:space="preserve">Wehbi, H., Gasmi-Seabrook, G., Choi, M. Y., &amp; Deber, C. M. (2008). Positional dependence of non-native polar mutations on folding of CFTR helical hairpins. </w:t>
       </w:r>
       <w:r>
@@ -30804,6 +30853,7 @@
         <w:pStyle w:val="EndNoteBibliography"/>
       </w:pPr>
       <w:r>
+        <w:lastRenderedPageBreak/>
         <w:t xml:space="preserve">Zhou, F. X., Merianos, H. J., Brunger, A. T., &amp; Engelman, D. M. (2001). Polar residues drive association of polyleucine transmembrane helices. </w:t>
       </w:r>
       <w:r>

</xml_diff>